<commit_message>
First service of services corrected
</commit_message>
<xml_diff>
--- a/TallerPruebasDanielGalvis/Diseño_pruebas.docx
+++ b/TallerPruebasDanielGalvis/Diseño_pruebas.docx
@@ -56,24 +56,8 @@
               <w:rPr>
                 <w:lang w:val="es-CO"/>
               </w:rPr>
-              <w:t xml:space="preserve">Pruebas sobre la implementación de </w:t>
-            </w:r>
-            <w:proofErr w:type="spellStart"/>
-            <w:proofErr w:type="gramStart"/>
-            <w:r>
-              <w:rPr>
-                <w:lang w:val="es-CO"/>
-              </w:rPr>
-              <w:t>co.edu.icesi</w:t>
-            </w:r>
-            <w:proofErr w:type="gramEnd"/>
-            <w:r>
-              <w:rPr>
-                <w:lang w:val="es-CO"/>
-              </w:rPr>
-              <w:t>.miniproyecto.services.BusesServicio</w:t>
-            </w:r>
-            <w:proofErr w:type="spellEnd"/>
+              <w:t>Pruebas sobre la implementación de co.edu.icesi.miniproyecto.services.BusesServicio</w:t>
+            </w:r>
           </w:p>
         </w:tc>
       </w:tr>
@@ -91,7 +75,6 @@
                 <w:lang w:val="es-CO"/>
               </w:rPr>
             </w:pPr>
-            <w:proofErr w:type="gramStart"/>
             <w:r>
               <w:rPr>
                 <w:lang w:val="es-CO"/>
@@ -104,7 +87,6 @@
               </w:rPr>
               <w:t xml:space="preserve"> a probar</w:t>
             </w:r>
-            <w:proofErr w:type="gramEnd"/>
           </w:p>
         </w:tc>
         <w:tc>
@@ -117,19 +99,11 @@
                 <w:lang w:val="es-CO"/>
               </w:rPr>
             </w:pPr>
-            <w:proofErr w:type="spellStart"/>
-            <w:r>
-              <w:rPr>
-                <w:lang w:val="es-CO"/>
-              </w:rPr>
-              <w:t>Paramétro</w:t>
-            </w:r>
-            <w:proofErr w:type="spellEnd"/>
-            <w:r>
-              <w:rPr>
-                <w:lang w:val="es-CO"/>
-              </w:rPr>
-              <w:t>(s)</w:t>
+            <w:r>
+              <w:rPr>
+                <w:lang w:val="es-CO"/>
+              </w:rPr>
+              <w:t>Paramétro(s)</w:t>
             </w:r>
           </w:p>
         </w:tc>
@@ -184,19 +158,11 @@
                 <w:lang w:val="es-CO"/>
               </w:rPr>
             </w:pPr>
-            <w:proofErr w:type="spellStart"/>
-            <w:r>
-              <w:rPr>
-                <w:lang w:val="es-CO"/>
-              </w:rPr>
-              <w:t>addBus</w:t>
-            </w:r>
-            <w:proofErr w:type="spellEnd"/>
-            <w:r>
-              <w:rPr>
-                <w:lang w:val="es-CO"/>
-              </w:rPr>
-              <w:t xml:space="preserve"> (Tmio1Bus bus)</w:t>
+            <w:r>
+              <w:rPr>
+                <w:lang w:val="es-CO"/>
+              </w:rPr>
+              <w:t>addBus (Tmio1Bus bus)</w:t>
             </w:r>
           </w:p>
         </w:tc>
@@ -232,49 +198,7 @@
               <w:rPr>
                 <w:lang w:val="es-CO"/>
               </w:rPr>
-              <w:t xml:space="preserve">El método llama correctamente el método </w:t>
-            </w:r>
-            <w:proofErr w:type="spellStart"/>
-            <w:r>
-              <w:rPr>
-                <w:lang w:val="es-CO"/>
-              </w:rPr>
-              <w:t>addBus</w:t>
-            </w:r>
-            <w:proofErr w:type="spellEnd"/>
-            <w:r>
-              <w:rPr>
-                <w:lang w:val="es-CO"/>
-              </w:rPr>
-              <w:t xml:space="preserve"> de </w:t>
-            </w:r>
-            <w:proofErr w:type="spellStart"/>
-            <w:r>
-              <w:rPr>
-                <w:lang w:val="es-CO"/>
-              </w:rPr>
-              <w:t>BusesRepository</w:t>
-            </w:r>
-            <w:proofErr w:type="spellEnd"/>
-            <w:r>
-              <w:rPr>
-                <w:lang w:val="es-CO"/>
-              </w:rPr>
-              <w:t xml:space="preserve"> (</w:t>
-            </w:r>
-            <w:proofErr w:type="spellStart"/>
-            <w:r>
-              <w:rPr>
-                <w:lang w:val="es-CO"/>
-              </w:rPr>
-              <w:t>mock</w:t>
-            </w:r>
-            <w:proofErr w:type="spellEnd"/>
-            <w:r>
-              <w:rPr>
-                <w:lang w:val="es-CO"/>
-              </w:rPr>
-              <w:t>) y no genera ninguna excepción</w:t>
+              <w:t>El método llama correctamente el método addBus de BusesRepository (mock) y no genera ninguna excepción</w:t>
             </w:r>
           </w:p>
         </w:tc>
@@ -292,49 +216,7 @@
               <w:rPr>
                 <w:lang w:val="es-CO"/>
               </w:rPr>
-              <w:t xml:space="preserve">El método se ejecuta correctamente, llama al método </w:t>
-            </w:r>
-            <w:proofErr w:type="spellStart"/>
-            <w:r>
-              <w:rPr>
-                <w:lang w:val="es-CO"/>
-              </w:rPr>
-              <w:t>addBus</w:t>
-            </w:r>
-            <w:proofErr w:type="spellEnd"/>
-            <w:r>
-              <w:rPr>
-                <w:lang w:val="es-CO"/>
-              </w:rPr>
-              <w:t xml:space="preserve"> de </w:t>
-            </w:r>
-            <w:proofErr w:type="spellStart"/>
-            <w:r>
-              <w:rPr>
-                <w:lang w:val="es-CO"/>
-              </w:rPr>
-              <w:t>BusesRepository</w:t>
-            </w:r>
-            <w:proofErr w:type="spellEnd"/>
-            <w:r>
-              <w:rPr>
-                <w:lang w:val="es-CO"/>
-              </w:rPr>
-              <w:t xml:space="preserve"> y queda registrado dentro del repositorio (Se verifica con el método </w:t>
-            </w:r>
-            <w:proofErr w:type="spellStart"/>
-            <w:r>
-              <w:rPr>
-                <w:lang w:val="es-CO"/>
-              </w:rPr>
-              <w:t>getBus</w:t>
-            </w:r>
-            <w:proofErr w:type="spellEnd"/>
-            <w:r>
-              <w:rPr>
-                <w:lang w:val="es-CO"/>
-              </w:rPr>
-              <w:t xml:space="preserve"> del repositorio)</w:t>
+              <w:t>El método se ejecuta correctamente, llama al método addBus de BusesRepository y queda registrado dentro del repositorio (Se verifica con el método getBus del repositorio)</w:t>
             </w:r>
           </w:p>
         </w:tc>
@@ -353,19 +235,11 @@
                 <w:lang w:val="es-CO"/>
               </w:rPr>
             </w:pPr>
-            <w:proofErr w:type="spellStart"/>
-            <w:r>
-              <w:rPr>
-                <w:lang w:val="es-CO"/>
-              </w:rPr>
-              <w:t>addBus</w:t>
-            </w:r>
-            <w:proofErr w:type="spellEnd"/>
-            <w:r>
-              <w:rPr>
-                <w:lang w:val="es-CO"/>
-              </w:rPr>
-              <w:t xml:space="preserve"> (Tmio1Bus bus)</w:t>
+            <w:r>
+              <w:rPr>
+                <w:lang w:val="es-CO"/>
+              </w:rPr>
+              <w:t>addBus (Tmio1Bus bus)</w:t>
             </w:r>
           </w:p>
         </w:tc>
@@ -401,49 +275,7 @@
               <w:rPr>
                 <w:lang w:val="es-CO"/>
               </w:rPr>
-              <w:t xml:space="preserve">El método llama correctamente el método </w:t>
-            </w:r>
-            <w:proofErr w:type="spellStart"/>
-            <w:r>
-              <w:rPr>
-                <w:lang w:val="es-CO"/>
-              </w:rPr>
-              <w:t>addBus</w:t>
-            </w:r>
-            <w:proofErr w:type="spellEnd"/>
-            <w:r>
-              <w:rPr>
-                <w:lang w:val="es-CO"/>
-              </w:rPr>
-              <w:t xml:space="preserve"> de </w:t>
-            </w:r>
-            <w:proofErr w:type="spellStart"/>
-            <w:r>
-              <w:rPr>
-                <w:lang w:val="es-CO"/>
-              </w:rPr>
-              <w:t>BusesRepository</w:t>
-            </w:r>
-            <w:proofErr w:type="spellEnd"/>
-            <w:r>
-              <w:rPr>
-                <w:lang w:val="es-CO"/>
-              </w:rPr>
-              <w:t xml:space="preserve"> (</w:t>
-            </w:r>
-            <w:proofErr w:type="spellStart"/>
-            <w:r>
-              <w:rPr>
-                <w:lang w:val="es-CO"/>
-              </w:rPr>
-              <w:t>mock</w:t>
-            </w:r>
-            <w:proofErr w:type="spellEnd"/>
-            <w:r>
-              <w:rPr>
-                <w:lang w:val="es-CO"/>
-              </w:rPr>
-              <w:t>) y no genera ninguna excepción</w:t>
+              <w:t>El método llama correctamente el método addBus de BusesRepository (mock) y no genera ninguna excepción</w:t>
             </w:r>
           </w:p>
         </w:tc>
@@ -461,49 +293,7 @@
               <w:rPr>
                 <w:lang w:val="es-CO"/>
               </w:rPr>
-              <w:t xml:space="preserve">El método se ejecuta correctamente, llama al método </w:t>
-            </w:r>
-            <w:proofErr w:type="spellStart"/>
-            <w:r>
-              <w:rPr>
-                <w:lang w:val="es-CO"/>
-              </w:rPr>
-              <w:t>addBus</w:t>
-            </w:r>
-            <w:proofErr w:type="spellEnd"/>
-            <w:r>
-              <w:rPr>
-                <w:lang w:val="es-CO"/>
-              </w:rPr>
-              <w:t xml:space="preserve"> de </w:t>
-            </w:r>
-            <w:proofErr w:type="spellStart"/>
-            <w:r>
-              <w:rPr>
-                <w:lang w:val="es-CO"/>
-              </w:rPr>
-              <w:t>BusesRepository</w:t>
-            </w:r>
-            <w:proofErr w:type="spellEnd"/>
-            <w:r>
-              <w:rPr>
-                <w:lang w:val="es-CO"/>
-              </w:rPr>
-              <w:t xml:space="preserve"> y queda registrado dentro del repositorio (Se verifica con el método </w:t>
-            </w:r>
-            <w:proofErr w:type="spellStart"/>
-            <w:r>
-              <w:rPr>
-                <w:lang w:val="es-CO"/>
-              </w:rPr>
-              <w:t>getBus</w:t>
-            </w:r>
-            <w:proofErr w:type="spellEnd"/>
-            <w:r>
-              <w:rPr>
-                <w:lang w:val="es-CO"/>
-              </w:rPr>
-              <w:t xml:space="preserve"> del repositorio)</w:t>
+              <w:t>El método se ejecuta correctamente, llama al método addBus de BusesRepository y queda registrado dentro del repositorio (Se verifica con el método getBus del repositorio)</w:t>
             </w:r>
           </w:p>
         </w:tc>
@@ -522,19 +312,11 @@
                 <w:lang w:val="es-CO"/>
               </w:rPr>
             </w:pPr>
-            <w:proofErr w:type="spellStart"/>
-            <w:r>
-              <w:rPr>
-                <w:lang w:val="es-CO"/>
-              </w:rPr>
-              <w:t>addBus</w:t>
-            </w:r>
-            <w:proofErr w:type="spellEnd"/>
-            <w:r>
-              <w:rPr>
-                <w:lang w:val="es-CO"/>
-              </w:rPr>
-              <w:t xml:space="preserve"> (Tmio1Bus bus)</w:t>
+            <w:r>
+              <w:rPr>
+                <w:lang w:val="es-CO"/>
+              </w:rPr>
+              <w:t>addBus (Tmio1Bus bus)</w:t>
             </w:r>
           </w:p>
         </w:tc>
@@ -570,49 +352,7 @@
               <w:rPr>
                 <w:lang w:val="es-CO"/>
               </w:rPr>
-              <w:t xml:space="preserve">El método llama correctamente el método </w:t>
-            </w:r>
-            <w:proofErr w:type="spellStart"/>
-            <w:r>
-              <w:rPr>
-                <w:lang w:val="es-CO"/>
-              </w:rPr>
-              <w:t>addBus</w:t>
-            </w:r>
-            <w:proofErr w:type="spellEnd"/>
-            <w:r>
-              <w:rPr>
-                <w:lang w:val="es-CO"/>
-              </w:rPr>
-              <w:t xml:space="preserve"> de </w:t>
-            </w:r>
-            <w:proofErr w:type="spellStart"/>
-            <w:r>
-              <w:rPr>
-                <w:lang w:val="es-CO"/>
-              </w:rPr>
-              <w:t>BusesRepository</w:t>
-            </w:r>
-            <w:proofErr w:type="spellEnd"/>
-            <w:r>
-              <w:rPr>
-                <w:lang w:val="es-CO"/>
-              </w:rPr>
-              <w:t xml:space="preserve"> (</w:t>
-            </w:r>
-            <w:proofErr w:type="spellStart"/>
-            <w:r>
-              <w:rPr>
-                <w:lang w:val="es-CO"/>
-              </w:rPr>
-              <w:t>mock</w:t>
-            </w:r>
-            <w:proofErr w:type="spellEnd"/>
-            <w:r>
-              <w:rPr>
-                <w:lang w:val="es-CO"/>
-              </w:rPr>
-              <w:t>) y no genera ninguna excepción</w:t>
+              <w:t>El método llama correctamente el método addBus de BusesRepository (mock) y no genera ninguna excepción</w:t>
             </w:r>
           </w:p>
         </w:tc>
@@ -630,49 +370,7 @@
               <w:rPr>
                 <w:lang w:val="es-CO"/>
               </w:rPr>
-              <w:t xml:space="preserve">El método se ejecuta correctamente, llama al método </w:t>
-            </w:r>
-            <w:proofErr w:type="spellStart"/>
-            <w:r>
-              <w:rPr>
-                <w:lang w:val="es-CO"/>
-              </w:rPr>
-              <w:t>addBus</w:t>
-            </w:r>
-            <w:proofErr w:type="spellEnd"/>
-            <w:r>
-              <w:rPr>
-                <w:lang w:val="es-CO"/>
-              </w:rPr>
-              <w:t xml:space="preserve"> de </w:t>
-            </w:r>
-            <w:proofErr w:type="spellStart"/>
-            <w:r>
-              <w:rPr>
-                <w:lang w:val="es-CO"/>
-              </w:rPr>
-              <w:t>BusesRepository</w:t>
-            </w:r>
-            <w:proofErr w:type="spellEnd"/>
-            <w:r>
-              <w:rPr>
-                <w:lang w:val="es-CO"/>
-              </w:rPr>
-              <w:t xml:space="preserve"> y queda registrado dentro del repositorio (Se verifica con el método </w:t>
-            </w:r>
-            <w:proofErr w:type="spellStart"/>
-            <w:r>
-              <w:rPr>
-                <w:lang w:val="es-CO"/>
-              </w:rPr>
-              <w:t>getBus</w:t>
-            </w:r>
-            <w:proofErr w:type="spellEnd"/>
-            <w:r>
-              <w:rPr>
-                <w:lang w:val="es-CO"/>
-              </w:rPr>
-              <w:t xml:space="preserve"> del repositorio)</w:t>
+              <w:t>El método se ejecuta correctamente, llama al método addBus de BusesRepository y queda registrado dentro del repositorio (Se verifica con el método getBus del repositorio)</w:t>
             </w:r>
           </w:p>
         </w:tc>
@@ -691,19 +389,11 @@
                 <w:lang w:val="es-CO"/>
               </w:rPr>
             </w:pPr>
-            <w:proofErr w:type="spellStart"/>
-            <w:r>
-              <w:rPr>
-                <w:lang w:val="es-CO"/>
-              </w:rPr>
-              <w:t>addBus</w:t>
-            </w:r>
-            <w:proofErr w:type="spellEnd"/>
-            <w:r>
-              <w:rPr>
-                <w:lang w:val="es-CO"/>
-              </w:rPr>
-              <w:t xml:space="preserve"> (Tmio1Bus bus)</w:t>
+            <w:r>
+              <w:rPr>
+                <w:lang w:val="es-CO"/>
+              </w:rPr>
+              <w:t>addBus (Tmio1Bus bus)</w:t>
             </w:r>
           </w:p>
         </w:tc>
@@ -717,14 +407,12 @@
                 <w:lang w:val="es-CO"/>
               </w:rPr>
             </w:pPr>
-            <w:proofErr w:type="spellStart"/>
             <w:r>
               <w:rPr>
                 <w:lang w:val="es-CO"/>
               </w:rPr>
               <w:t>null</w:t>
             </w:r>
-            <w:proofErr w:type="spellEnd"/>
           </w:p>
         </w:tc>
         <w:tc>
@@ -741,49 +429,7 @@
               <w:rPr>
                 <w:lang w:val="es-CO"/>
               </w:rPr>
-              <w:t xml:space="preserve">El método lanza </w:t>
-            </w:r>
-            <w:proofErr w:type="spellStart"/>
-            <w:r>
-              <w:rPr>
-                <w:lang w:val="es-CO"/>
-              </w:rPr>
-              <w:t>NullPointerException</w:t>
-            </w:r>
-            <w:proofErr w:type="spellEnd"/>
-            <w:r>
-              <w:rPr>
-                <w:lang w:val="es-CO"/>
-              </w:rPr>
-              <w:t xml:space="preserve"> con mensaje “El bus no puede ser nulo”. No hay llamado a ningún método de </w:t>
-            </w:r>
-            <w:proofErr w:type="spellStart"/>
-            <w:r>
-              <w:rPr>
-                <w:lang w:val="es-CO"/>
-              </w:rPr>
-              <w:t>BusesRepository</w:t>
-            </w:r>
-            <w:proofErr w:type="spellEnd"/>
-            <w:r>
-              <w:rPr>
-                <w:lang w:val="es-CO"/>
-              </w:rPr>
-              <w:t xml:space="preserve"> (</w:t>
-            </w:r>
-            <w:proofErr w:type="spellStart"/>
-            <w:r>
-              <w:rPr>
-                <w:lang w:val="es-CO"/>
-              </w:rPr>
-              <w:t>mock</w:t>
-            </w:r>
-            <w:proofErr w:type="spellEnd"/>
-            <w:r>
-              <w:rPr>
-                <w:lang w:val="es-CO"/>
-              </w:rPr>
-              <w:t>).</w:t>
+              <w:t>El método lanza NullPointerException con mensaje “El bus no puede ser nulo”. No hay llamado a ningún método de BusesRepository (mock).</w:t>
             </w:r>
           </w:p>
         </w:tc>
@@ -801,21 +447,7 @@
               <w:rPr>
                 <w:lang w:val="es-CO"/>
               </w:rPr>
-              <w:t xml:space="preserve">El método lanza </w:t>
-            </w:r>
-            <w:proofErr w:type="spellStart"/>
-            <w:r>
-              <w:rPr>
-                <w:lang w:val="es-CO"/>
-              </w:rPr>
-              <w:t>NullPointerException</w:t>
-            </w:r>
-            <w:proofErr w:type="spellEnd"/>
-            <w:r>
-              <w:rPr>
-                <w:lang w:val="es-CO"/>
-              </w:rPr>
-              <w:t xml:space="preserve"> con mensaje “El bus no puede ser nulo” y no se modifica el repositorio</w:t>
+              <w:t>El método lanza NullPointerException con mensaje “El bus no puede ser nulo” y no se modifica el repositorio</w:t>
             </w:r>
           </w:p>
         </w:tc>
@@ -860,24 +492,8 @@
               <w:rPr>
                 <w:lang w:val="es-CO"/>
               </w:rPr>
-              <w:t xml:space="preserve">Pruebas sobre la implementación de </w:t>
-            </w:r>
-            <w:proofErr w:type="spellStart"/>
-            <w:proofErr w:type="gramStart"/>
-            <w:r>
-              <w:rPr>
-                <w:lang w:val="es-CO"/>
-              </w:rPr>
-              <w:t>co.edu.icesi</w:t>
-            </w:r>
-            <w:proofErr w:type="gramEnd"/>
-            <w:r>
-              <w:rPr>
-                <w:lang w:val="es-CO"/>
-              </w:rPr>
-              <w:t>.miniproyecto.services.ConductoresServicio</w:t>
-            </w:r>
-            <w:proofErr w:type="spellEnd"/>
+              <w:t>Pruebas sobre la implementación de co.edu.icesi.miniproyecto.services.ConductoresServicio</w:t>
+            </w:r>
           </w:p>
         </w:tc>
       </w:tr>
@@ -895,7 +511,6 @@
                 <w:lang w:val="es-CO"/>
               </w:rPr>
             </w:pPr>
-            <w:proofErr w:type="gramStart"/>
             <w:r>
               <w:rPr>
                 <w:lang w:val="es-CO"/>
@@ -908,7 +523,6 @@
               </w:rPr>
               <w:t xml:space="preserve"> a probar</w:t>
             </w:r>
-            <w:proofErr w:type="gramEnd"/>
           </w:p>
         </w:tc>
         <w:tc>
@@ -921,19 +535,11 @@
                 <w:lang w:val="es-CO"/>
               </w:rPr>
             </w:pPr>
-            <w:proofErr w:type="spellStart"/>
-            <w:r>
-              <w:rPr>
-                <w:lang w:val="es-CO"/>
-              </w:rPr>
-              <w:t>Paramétro</w:t>
-            </w:r>
-            <w:proofErr w:type="spellEnd"/>
-            <w:r>
-              <w:rPr>
-                <w:lang w:val="es-CO"/>
-              </w:rPr>
-              <w:t>(s)</w:t>
+            <w:r>
+              <w:rPr>
+                <w:lang w:val="es-CO"/>
+              </w:rPr>
+              <w:t>Paramétro(s)</w:t>
             </w:r>
           </w:p>
         </w:tc>
@@ -988,27 +594,11 @@
                 <w:lang w:val="es-CO"/>
               </w:rPr>
             </w:pPr>
-            <w:proofErr w:type="spellStart"/>
-            <w:proofErr w:type="gramStart"/>
-            <w:r>
-              <w:rPr>
-                <w:lang w:val="es-CO"/>
-              </w:rPr>
-              <w:t>addConductor</w:t>
-            </w:r>
-            <w:proofErr w:type="spellEnd"/>
-            <w:r>
-              <w:rPr>
-                <w:lang w:val="es-CO"/>
-              </w:rPr>
-              <w:t>(</w:t>
-            </w:r>
-            <w:proofErr w:type="gramEnd"/>
-            <w:r>
-              <w:rPr>
-                <w:lang w:val="es-CO"/>
-              </w:rPr>
-              <w:t>Tmio1Conductore conductor)</w:t>
+            <w:r>
+              <w:rPr>
+                <w:lang w:val="es-CO"/>
+              </w:rPr>
+              <w:t>addConductor(Tmio1Conductore conductor)</w:t>
             </w:r>
           </w:p>
         </w:tc>
@@ -1032,35 +622,7 @@
               <w:rPr>
                 <w:lang w:val="es-CO"/>
               </w:rPr>
-              <w:t xml:space="preserve">apellidos = “a”, </w:t>
-            </w:r>
-            <w:proofErr w:type="spellStart"/>
-            <w:r>
-              <w:rPr>
-                <w:lang w:val="es-CO"/>
-              </w:rPr>
-              <w:t>fechaContratacion</w:t>
-            </w:r>
-            <w:proofErr w:type="spellEnd"/>
-            <w:r>
-              <w:rPr>
-                <w:lang w:val="es-CO"/>
-              </w:rPr>
-              <w:t xml:space="preserve"> = 9/22/2019, </w:t>
-            </w:r>
-            <w:proofErr w:type="spellStart"/>
-            <w:r>
-              <w:rPr>
-                <w:lang w:val="es-CO"/>
-              </w:rPr>
-              <w:t>fechaNacimiento</w:t>
-            </w:r>
-            <w:proofErr w:type="spellEnd"/>
-            <w:r>
-              <w:rPr>
-                <w:lang w:val="es-CO"/>
-              </w:rPr>
-              <w:t xml:space="preserve"> = </w:t>
+              <w:t xml:space="preserve">apellidos = “a”, fechaContratacion = 9/22/2019, fechaNacimiento = </w:t>
             </w:r>
             <w:r>
               <w:rPr>
@@ -1086,14 +648,7 @@
                 <w:lang w:val="es-CO"/>
               </w:rPr>
               <w:lastRenderedPageBreak/>
-              <w:t xml:space="preserve">El método llama correctamente el método </w:t>
-            </w:r>
-            <w:proofErr w:type="spellStart"/>
-            <w:r>
-              <w:rPr>
-                <w:lang w:val="es-CO"/>
-              </w:rPr>
-              <w:t>add</w:t>
+              <w:t>El método llama correctamente el método add</w:t>
             </w:r>
             <w:r>
               <w:rPr>
@@ -1101,14 +656,12 @@
               </w:rPr>
               <w:t>Conductor</w:t>
             </w:r>
-            <w:proofErr w:type="spellEnd"/>
             <w:r>
               <w:rPr>
                 <w:lang w:val="es-CO"/>
               </w:rPr>
               <w:t xml:space="preserve"> de </w:t>
             </w:r>
-            <w:proofErr w:type="spellStart"/>
             <w:r>
               <w:rPr>
                 <w:lang w:val="es-CO"/>
@@ -1119,28 +672,7 @@
               <w:rPr>
                 <w:lang w:val="es-CO"/>
               </w:rPr>
-              <w:t>Repository</w:t>
-            </w:r>
-            <w:proofErr w:type="spellEnd"/>
-            <w:r>
-              <w:rPr>
-                <w:lang w:val="es-CO"/>
-              </w:rPr>
-              <w:t xml:space="preserve"> (</w:t>
-            </w:r>
-            <w:proofErr w:type="spellStart"/>
-            <w:r>
-              <w:rPr>
-                <w:lang w:val="es-CO"/>
-              </w:rPr>
-              <w:t>mock</w:t>
-            </w:r>
-            <w:proofErr w:type="spellEnd"/>
-            <w:r>
-              <w:rPr>
-                <w:lang w:val="es-CO"/>
-              </w:rPr>
-              <w:t>) y no genera ninguna excepción</w:t>
+              <w:t>Repository (mock) y no genera ninguna excepción</w:t>
             </w:r>
           </w:p>
         </w:tc>
@@ -1158,14 +690,7 @@
               <w:rPr>
                 <w:lang w:val="es-CO"/>
               </w:rPr>
-              <w:t xml:space="preserve">El método se ejecuta correctamente, llama al método </w:t>
-            </w:r>
-            <w:proofErr w:type="spellStart"/>
-            <w:r>
-              <w:rPr>
-                <w:lang w:val="es-CO"/>
-              </w:rPr>
-              <w:t>add</w:t>
+              <w:t>El método se ejecuta correctamente, llama al método add</w:t>
             </w:r>
             <w:r>
               <w:rPr>
@@ -1173,14 +698,12 @@
               </w:rPr>
               <w:t>Conductor</w:t>
             </w:r>
-            <w:proofErr w:type="spellEnd"/>
             <w:r>
               <w:rPr>
                 <w:lang w:val="es-CO"/>
               </w:rPr>
               <w:t xml:space="preserve"> de </w:t>
             </w:r>
-            <w:proofErr w:type="spellStart"/>
             <w:r>
               <w:rPr>
                 <w:lang w:val="es-CO"/>
@@ -1191,28 +714,14 @@
               <w:rPr>
                 <w:lang w:val="es-CO"/>
               </w:rPr>
-              <w:t>esRepository</w:t>
-            </w:r>
-            <w:proofErr w:type="spellEnd"/>
-            <w:r>
-              <w:rPr>
-                <w:lang w:val="es-CO"/>
-              </w:rPr>
-              <w:t xml:space="preserve"> y queda registrado dentro del repositorio (Se verifica con el </w:t>
+              <w:t xml:space="preserve">esRepository y queda registrado dentro del repositorio (Se verifica con el </w:t>
             </w:r>
             <w:r>
               <w:rPr>
                 <w:lang w:val="es-CO"/>
               </w:rPr>
               <w:lastRenderedPageBreak/>
-              <w:t xml:space="preserve">método </w:t>
-            </w:r>
-            <w:proofErr w:type="spellStart"/>
-            <w:r>
-              <w:rPr>
-                <w:lang w:val="es-CO"/>
-              </w:rPr>
-              <w:t>get</w:t>
+              <w:t>método get</w:t>
             </w:r>
             <w:r>
               <w:rPr>
@@ -1220,7 +729,6 @@
               </w:rPr>
               <w:t>Conductor</w:t>
             </w:r>
-            <w:proofErr w:type="spellEnd"/>
             <w:r>
               <w:rPr>
                 <w:lang w:val="es-CO"/>
@@ -1244,28 +752,12 @@
                 <w:lang w:val="es-CO"/>
               </w:rPr>
             </w:pPr>
-            <w:proofErr w:type="spellStart"/>
-            <w:proofErr w:type="gramStart"/>
             <w:r>
               <w:rPr>
                 <w:lang w:val="es-CO"/>
               </w:rPr>
               <w:lastRenderedPageBreak/>
-              <w:t>addConductor</w:t>
-            </w:r>
-            <w:proofErr w:type="spellEnd"/>
-            <w:r>
-              <w:rPr>
-                <w:lang w:val="es-CO"/>
-              </w:rPr>
-              <w:t>(</w:t>
-            </w:r>
-            <w:proofErr w:type="gramEnd"/>
-            <w:r>
-              <w:rPr>
-                <w:lang w:val="es-CO"/>
-              </w:rPr>
-              <w:t>Tmio1Conductore conductor)</w:t>
+              <w:t>addConductor(Tmio1Conductore conductor)</w:t>
             </w:r>
           </w:p>
         </w:tc>
@@ -1283,35 +775,7 @@
               <w:rPr>
                 <w:lang w:val="es-CO"/>
               </w:rPr>
-              <w:t xml:space="preserve">Instancia de Tmio1Conductore con cedula=”2”, apellidos = “a”, </w:t>
-            </w:r>
-            <w:proofErr w:type="spellStart"/>
-            <w:r>
-              <w:rPr>
-                <w:lang w:val="es-CO"/>
-              </w:rPr>
-              <w:t>fechaContratacion</w:t>
-            </w:r>
-            <w:proofErr w:type="spellEnd"/>
-            <w:r>
-              <w:rPr>
-                <w:lang w:val="es-CO"/>
-              </w:rPr>
-              <w:t xml:space="preserve"> = 9/22/1980, </w:t>
-            </w:r>
-            <w:proofErr w:type="spellStart"/>
-            <w:r>
-              <w:rPr>
-                <w:lang w:val="es-CO"/>
-              </w:rPr>
-              <w:t>fechaNacimiento</w:t>
-            </w:r>
-            <w:proofErr w:type="spellEnd"/>
-            <w:r>
-              <w:rPr>
-                <w:lang w:val="es-CO"/>
-              </w:rPr>
-              <w:t xml:space="preserve"> = 9/22/2019, nombre = “Arroyo”</w:t>
+              <w:t>Instancia de Tmio1Conductore con cedula=”2”, apellidos = “a”, fechaContratacion = 9/22/1980, fechaNacimiento = 9/22/2019, nombre = “Arroyo”</w:t>
             </w:r>
           </w:p>
         </w:tc>
@@ -1329,21 +793,7 @@
               <w:rPr>
                 <w:lang w:val="es-CO"/>
               </w:rPr>
-              <w:t xml:space="preserve">El método genere un </w:t>
-            </w:r>
-            <w:proofErr w:type="spellStart"/>
-            <w:r>
-              <w:rPr>
-                <w:lang w:val="es-CO"/>
-              </w:rPr>
-              <w:t>Exception</w:t>
-            </w:r>
-            <w:proofErr w:type="spellEnd"/>
-            <w:r>
-              <w:rPr>
-                <w:lang w:val="es-CO"/>
-              </w:rPr>
-              <w:t xml:space="preserve"> con mensaje “Un conductor no puede ser contratado antes de su fecha de nacimiento</w:t>
+              <w:t>El método genere un Exception con mensaje “Un conductor no puede ser contratado antes de su fecha de nacimiento</w:t>
             </w:r>
             <w:r>
               <w:rPr>
@@ -1355,21 +805,7 @@
               <w:rPr>
                 <w:lang w:val="es-CO"/>
               </w:rPr>
-              <w:t>. Además, no hay llamado al repositorio (</w:t>
-            </w:r>
-            <w:proofErr w:type="spellStart"/>
-            <w:r>
-              <w:rPr>
-                <w:lang w:val="es-CO"/>
-              </w:rPr>
-              <w:t>mock</w:t>
-            </w:r>
-            <w:proofErr w:type="spellEnd"/>
-            <w:r>
-              <w:rPr>
-                <w:lang w:val="es-CO"/>
-              </w:rPr>
-              <w:t>).</w:t>
+              <w:t>. Además, no hay llamado al repositorio (mock).</w:t>
             </w:r>
           </w:p>
         </w:tc>
@@ -1387,21 +823,7 @@
               <w:rPr>
                 <w:lang w:val="es-CO"/>
               </w:rPr>
-              <w:t xml:space="preserve">El método genere un </w:t>
-            </w:r>
-            <w:proofErr w:type="spellStart"/>
-            <w:r>
-              <w:rPr>
-                <w:lang w:val="es-CO"/>
-              </w:rPr>
-              <w:t>Exception</w:t>
-            </w:r>
-            <w:proofErr w:type="spellEnd"/>
-            <w:r>
-              <w:rPr>
-                <w:lang w:val="es-CO"/>
-              </w:rPr>
-              <w:t xml:space="preserve"> con mensaje “Un conductor no puede ser contratado antes de su fecha de nacimiento). El repositorio no se ve afectado.</w:t>
+              <w:t>El método genere un Exception con mensaje “Un conductor no puede ser contratado antes de su fecha de nacimiento). El repositorio no se ve afectado.</w:t>
             </w:r>
           </w:p>
         </w:tc>
@@ -1420,27 +842,11 @@
                 <w:lang w:val="es-CO"/>
               </w:rPr>
             </w:pPr>
-            <w:proofErr w:type="spellStart"/>
-            <w:proofErr w:type="gramStart"/>
-            <w:r>
-              <w:rPr>
-                <w:lang w:val="es-CO"/>
-              </w:rPr>
-              <w:t>addConductor</w:t>
-            </w:r>
-            <w:proofErr w:type="spellEnd"/>
-            <w:r>
-              <w:rPr>
-                <w:lang w:val="es-CO"/>
-              </w:rPr>
-              <w:t>(</w:t>
-            </w:r>
-            <w:proofErr w:type="gramEnd"/>
-            <w:r>
-              <w:rPr>
-                <w:lang w:val="es-CO"/>
-              </w:rPr>
-              <w:t>Tmio1Conductore conductor)</w:t>
+            <w:r>
+              <w:rPr>
+                <w:lang w:val="es-CO"/>
+              </w:rPr>
+              <w:t>addConductor(Tmio1Conductore conductor)</w:t>
             </w:r>
           </w:p>
         </w:tc>
@@ -1454,14 +860,12 @@
                 <w:lang w:val="es-CO"/>
               </w:rPr>
             </w:pPr>
-            <w:proofErr w:type="spellStart"/>
             <w:r>
               <w:rPr>
                 <w:lang w:val="es-CO"/>
               </w:rPr>
               <w:t>null</w:t>
             </w:r>
-            <w:proofErr w:type="spellEnd"/>
           </w:p>
         </w:tc>
         <w:tc>
@@ -1478,49 +882,7 @@
               <w:rPr>
                 <w:lang w:val="es-CO"/>
               </w:rPr>
-              <w:t xml:space="preserve">El método lanza </w:t>
-            </w:r>
-            <w:proofErr w:type="spellStart"/>
-            <w:r>
-              <w:rPr>
-                <w:lang w:val="es-CO"/>
-              </w:rPr>
-              <w:t>NullPointerException</w:t>
-            </w:r>
-            <w:proofErr w:type="spellEnd"/>
-            <w:r>
-              <w:rPr>
-                <w:lang w:val="es-CO"/>
-              </w:rPr>
-              <w:t xml:space="preserve"> con mensaje “El conductor no puede ser nulo”. No hay llamado a ningún método de </w:t>
-            </w:r>
-            <w:proofErr w:type="spellStart"/>
-            <w:r>
-              <w:rPr>
-                <w:lang w:val="es-CO"/>
-              </w:rPr>
-              <w:t>ConductoresRepository</w:t>
-            </w:r>
-            <w:proofErr w:type="spellEnd"/>
-            <w:r>
-              <w:rPr>
-                <w:lang w:val="es-CO"/>
-              </w:rPr>
-              <w:t xml:space="preserve"> (</w:t>
-            </w:r>
-            <w:proofErr w:type="spellStart"/>
-            <w:r>
-              <w:rPr>
-                <w:lang w:val="es-CO"/>
-              </w:rPr>
-              <w:t>mock</w:t>
-            </w:r>
-            <w:proofErr w:type="spellEnd"/>
-            <w:r>
-              <w:rPr>
-                <w:lang w:val="es-CO"/>
-              </w:rPr>
-              <w:t>).</w:t>
+              <w:t>El método lanza NullPointerException con mensaje “El conductor no puede ser nulo”. No hay llamado a ningún método de ConductoresRepository (mock).</w:t>
             </w:r>
           </w:p>
         </w:tc>
@@ -1538,21 +900,7 @@
               <w:rPr>
                 <w:lang w:val="es-CO"/>
               </w:rPr>
-              <w:t xml:space="preserve">El método lanza </w:t>
-            </w:r>
-            <w:proofErr w:type="spellStart"/>
-            <w:r>
-              <w:rPr>
-                <w:lang w:val="es-CO"/>
-              </w:rPr>
-              <w:t>NullPointerException</w:t>
-            </w:r>
-            <w:proofErr w:type="spellEnd"/>
-            <w:r>
-              <w:rPr>
-                <w:lang w:val="es-CO"/>
-              </w:rPr>
-              <w:t xml:space="preserve"> con mensaje “El conductor no puede ser nulo” y no se modifica el repositorio.</w:t>
+              <w:t>El método lanza NullPointerException con mensaje “El conductor no puede ser nulo” y no se modifica el repositorio.</w:t>
             </w:r>
           </w:p>
         </w:tc>
@@ -1597,24 +945,8 @@
               <w:rPr>
                 <w:lang w:val="es-CO"/>
               </w:rPr>
-              <w:t xml:space="preserve">Pruebas sobre la implementación de </w:t>
-            </w:r>
-            <w:proofErr w:type="spellStart"/>
-            <w:proofErr w:type="gramStart"/>
-            <w:r>
-              <w:rPr>
-                <w:lang w:val="es-CO"/>
-              </w:rPr>
-              <w:t>co.edu.icesi</w:t>
-            </w:r>
-            <w:proofErr w:type="gramEnd"/>
-            <w:r>
-              <w:rPr>
-                <w:lang w:val="es-CO"/>
-              </w:rPr>
-              <w:t>.miniproyecto.services.RutasServicio</w:t>
-            </w:r>
-            <w:proofErr w:type="spellEnd"/>
+              <w:t>Pruebas sobre la implementación de co.edu.icesi.miniproyecto.services.RutasServicio</w:t>
+            </w:r>
           </w:p>
         </w:tc>
       </w:tr>
@@ -1632,7 +964,6 @@
                 <w:lang w:val="es-CO"/>
               </w:rPr>
             </w:pPr>
-            <w:proofErr w:type="gramStart"/>
             <w:r>
               <w:rPr>
                 <w:lang w:val="es-CO"/>
@@ -1645,7 +976,6 @@
               </w:rPr>
               <w:t xml:space="preserve"> a probar</w:t>
             </w:r>
-            <w:proofErr w:type="gramEnd"/>
           </w:p>
         </w:tc>
         <w:tc>
@@ -1658,19 +988,11 @@
                 <w:lang w:val="es-CO"/>
               </w:rPr>
             </w:pPr>
-            <w:proofErr w:type="spellStart"/>
-            <w:r>
-              <w:rPr>
-                <w:lang w:val="es-CO"/>
-              </w:rPr>
-              <w:t>Paramétro</w:t>
-            </w:r>
-            <w:proofErr w:type="spellEnd"/>
-            <w:r>
-              <w:rPr>
-                <w:lang w:val="es-CO"/>
-              </w:rPr>
-              <w:t>(s)</w:t>
+            <w:r>
+              <w:rPr>
+                <w:lang w:val="es-CO"/>
+              </w:rPr>
+              <w:t>Paramétro(s)</w:t>
             </w:r>
           </w:p>
         </w:tc>
@@ -1725,19 +1047,11 @@
                 <w:lang w:val="es-CO"/>
               </w:rPr>
             </w:pPr>
-            <w:proofErr w:type="spellStart"/>
-            <w:r>
-              <w:rPr>
-                <w:lang w:val="es-CO"/>
-              </w:rPr>
-              <w:t>addRuta</w:t>
-            </w:r>
-            <w:proofErr w:type="spellEnd"/>
-            <w:r>
-              <w:rPr>
-                <w:lang w:val="es-CO"/>
-              </w:rPr>
-              <w:t xml:space="preserve"> (Tmio1Ruta ruta)</w:t>
+            <w:r>
+              <w:rPr>
+                <w:lang w:val="es-CO"/>
+              </w:rPr>
+              <w:t>addRuta (Tmio1Ruta ruta)</w:t>
             </w:r>
           </w:p>
         </w:tc>
@@ -1773,77 +1087,7 @@
               <w:rPr>
                 <w:lang w:val="es-CO"/>
               </w:rPr>
-              <w:t xml:space="preserve">id=0, activa = “Y”, </w:t>
-            </w:r>
-            <w:proofErr w:type="spellStart"/>
-            <w:r>
-              <w:rPr>
-                <w:lang w:val="es-CO"/>
-              </w:rPr>
-              <w:t>descrpcion</w:t>
-            </w:r>
-            <w:proofErr w:type="spellEnd"/>
-            <w:r>
-              <w:rPr>
-                <w:lang w:val="es-CO"/>
-              </w:rPr>
-              <w:t xml:space="preserve"> = “test”, </w:t>
-            </w:r>
-            <w:proofErr w:type="spellStart"/>
-            <w:r>
-              <w:rPr>
-                <w:lang w:val="es-CO"/>
-              </w:rPr>
-              <w:t>diaFin</w:t>
-            </w:r>
-            <w:proofErr w:type="spellEnd"/>
-            <w:r>
-              <w:rPr>
-                <w:lang w:val="es-CO"/>
-              </w:rPr>
-              <w:t xml:space="preserve"> = “5”, </w:t>
-            </w:r>
-            <w:proofErr w:type="spellStart"/>
-            <w:r>
-              <w:rPr>
-                <w:lang w:val="es-CO"/>
-              </w:rPr>
-              <w:t>diaInicio</w:t>
-            </w:r>
-            <w:proofErr w:type="spellEnd"/>
-            <w:r>
-              <w:rPr>
-                <w:lang w:val="es-CO"/>
-              </w:rPr>
-              <w:t xml:space="preserve"> = “1”, </w:t>
-            </w:r>
-            <w:proofErr w:type="spellStart"/>
-            <w:r>
-              <w:rPr>
-                <w:lang w:val="es-CO"/>
-              </w:rPr>
-              <w:t>horaFin</w:t>
-            </w:r>
-            <w:proofErr w:type="spellEnd"/>
-            <w:r>
-              <w:rPr>
-                <w:lang w:val="es-CO"/>
-              </w:rPr>
-              <w:t xml:space="preserve"> = “82800”, </w:t>
-            </w:r>
-            <w:proofErr w:type="spellStart"/>
-            <w:r>
-              <w:rPr>
-                <w:lang w:val="es-CO"/>
-              </w:rPr>
-              <w:t>horaInicio</w:t>
-            </w:r>
-            <w:proofErr w:type="spellEnd"/>
-            <w:r>
-              <w:rPr>
-                <w:lang w:val="es-CO"/>
-              </w:rPr>
-              <w:t xml:space="preserve"> = “18000”, numero = “T31”</w:t>
+              <w:t>id=0, activa = “Y”, descrpcion = “test”, diaFin = “5”, diaInicio = “1”, horaFin = “82800”, horaInicio = “18000”, numero = “T31”</w:t>
             </w:r>
           </w:p>
         </w:tc>
@@ -1861,14 +1105,7 @@
               <w:rPr>
                 <w:lang w:val="es-CO"/>
               </w:rPr>
-              <w:t xml:space="preserve">El método llama correctamente el método </w:t>
-            </w:r>
-            <w:proofErr w:type="spellStart"/>
-            <w:r>
-              <w:rPr>
-                <w:lang w:val="es-CO"/>
-              </w:rPr>
-              <w:t>add</w:t>
+              <w:t>El método llama correctamente el método add</w:t>
             </w:r>
             <w:r>
               <w:rPr>
@@ -1876,14 +1113,12 @@
               </w:rPr>
               <w:t>Ruta</w:t>
             </w:r>
-            <w:proofErr w:type="spellEnd"/>
             <w:r>
               <w:rPr>
                 <w:lang w:val="es-CO"/>
               </w:rPr>
               <w:t xml:space="preserve"> de </w:t>
             </w:r>
-            <w:proofErr w:type="spellStart"/>
             <w:r>
               <w:rPr>
                 <w:lang w:val="es-CO"/>
@@ -1894,28 +1129,7 @@
               <w:rPr>
                 <w:lang w:val="es-CO"/>
               </w:rPr>
-              <w:t>sRepository</w:t>
-            </w:r>
-            <w:proofErr w:type="spellEnd"/>
-            <w:r>
-              <w:rPr>
-                <w:lang w:val="es-CO"/>
-              </w:rPr>
-              <w:t xml:space="preserve"> (</w:t>
-            </w:r>
-            <w:proofErr w:type="spellStart"/>
-            <w:r>
-              <w:rPr>
-                <w:lang w:val="es-CO"/>
-              </w:rPr>
-              <w:t>mock</w:t>
-            </w:r>
-            <w:proofErr w:type="spellEnd"/>
-            <w:r>
-              <w:rPr>
-                <w:lang w:val="es-CO"/>
-              </w:rPr>
-              <w:t>) y no genera ninguna excepción</w:t>
+              <w:t>sRepository (mock) y no genera ninguna excepción</w:t>
             </w:r>
           </w:p>
         </w:tc>
@@ -1933,14 +1147,7 @@
               <w:rPr>
                 <w:lang w:val="es-CO"/>
               </w:rPr>
-              <w:t xml:space="preserve">El método se ejecuta correctamente, llama al método </w:t>
-            </w:r>
-            <w:proofErr w:type="spellStart"/>
-            <w:r>
-              <w:rPr>
-                <w:lang w:val="es-CO"/>
-              </w:rPr>
-              <w:t>add</w:t>
+              <w:t>El método se ejecuta correctamente, llama al método add</w:t>
             </w:r>
             <w:r>
               <w:rPr>
@@ -1948,14 +1155,12 @@
               </w:rPr>
               <w:t>Ruta</w:t>
             </w:r>
-            <w:proofErr w:type="spellEnd"/>
             <w:r>
               <w:rPr>
                 <w:lang w:val="es-CO"/>
               </w:rPr>
               <w:t xml:space="preserve"> de </w:t>
             </w:r>
-            <w:proofErr w:type="spellStart"/>
             <w:r>
               <w:rPr>
                 <w:lang w:val="es-CO"/>
@@ -1966,21 +1171,7 @@
               <w:rPr>
                 <w:lang w:val="es-CO"/>
               </w:rPr>
-              <w:t>sRepository</w:t>
-            </w:r>
-            <w:proofErr w:type="spellEnd"/>
-            <w:r>
-              <w:rPr>
-                <w:lang w:val="es-CO"/>
-              </w:rPr>
-              <w:t xml:space="preserve"> y queda registrado dentro del repositorio (Se verifica con el método </w:t>
-            </w:r>
-            <w:proofErr w:type="spellStart"/>
-            <w:r>
-              <w:rPr>
-                <w:lang w:val="es-CO"/>
-              </w:rPr>
-              <w:t>get</w:t>
+              <w:t>sRepository y queda registrado dentro del repositorio (Se verifica con el método get</w:t>
             </w:r>
             <w:r>
               <w:rPr>
@@ -1988,7 +1179,6 @@
               </w:rPr>
               <w:t>Ruta</w:t>
             </w:r>
-            <w:proofErr w:type="spellEnd"/>
             <w:r>
               <w:rPr>
                 <w:lang w:val="es-CO"/>
@@ -2012,19 +1202,11 @@
                 <w:lang w:val="es-CO"/>
               </w:rPr>
             </w:pPr>
-            <w:proofErr w:type="spellStart"/>
-            <w:r>
-              <w:rPr>
-                <w:lang w:val="es-CO"/>
-              </w:rPr>
-              <w:t>addRuta</w:t>
-            </w:r>
-            <w:proofErr w:type="spellEnd"/>
-            <w:r>
-              <w:rPr>
-                <w:lang w:val="es-CO"/>
-              </w:rPr>
-              <w:t xml:space="preserve"> (Tmio1Ruta ruta)</w:t>
+            <w:r>
+              <w:rPr>
+                <w:lang w:val="es-CO"/>
+              </w:rPr>
+              <w:t>addRuta (Tmio1Ruta ruta)</w:t>
             </w:r>
           </w:p>
         </w:tc>
@@ -2054,77 +1236,7 @@
               <w:rPr>
                 <w:lang w:val="es-CO"/>
               </w:rPr>
-              <w:t xml:space="preserve">, activa = “Y”, </w:t>
-            </w:r>
-            <w:proofErr w:type="spellStart"/>
-            <w:r>
-              <w:rPr>
-                <w:lang w:val="es-CO"/>
-              </w:rPr>
-              <w:t>descrpcion</w:t>
-            </w:r>
-            <w:proofErr w:type="spellEnd"/>
-            <w:r>
-              <w:rPr>
-                <w:lang w:val="es-CO"/>
-              </w:rPr>
-              <w:t xml:space="preserve"> = “test”, </w:t>
-            </w:r>
-            <w:proofErr w:type="spellStart"/>
-            <w:r>
-              <w:rPr>
-                <w:lang w:val="es-CO"/>
-              </w:rPr>
-              <w:t>diaFin</w:t>
-            </w:r>
-            <w:proofErr w:type="spellEnd"/>
-            <w:r>
-              <w:rPr>
-                <w:lang w:val="es-CO"/>
-              </w:rPr>
-              <w:t xml:space="preserve"> = “1”, </w:t>
-            </w:r>
-            <w:proofErr w:type="spellStart"/>
-            <w:r>
-              <w:rPr>
-                <w:lang w:val="es-CO"/>
-              </w:rPr>
-              <w:t>diaInicio</w:t>
-            </w:r>
-            <w:proofErr w:type="spellEnd"/>
-            <w:r>
-              <w:rPr>
-                <w:lang w:val="es-CO"/>
-              </w:rPr>
-              <w:t xml:space="preserve"> = “5”, </w:t>
-            </w:r>
-            <w:proofErr w:type="spellStart"/>
-            <w:r>
-              <w:rPr>
-                <w:lang w:val="es-CO"/>
-              </w:rPr>
-              <w:t>horaFin</w:t>
-            </w:r>
-            <w:proofErr w:type="spellEnd"/>
-            <w:r>
-              <w:rPr>
-                <w:lang w:val="es-CO"/>
-              </w:rPr>
-              <w:t xml:space="preserve"> = “82800”, </w:t>
-            </w:r>
-            <w:proofErr w:type="spellStart"/>
-            <w:r>
-              <w:rPr>
-                <w:lang w:val="es-CO"/>
-              </w:rPr>
-              <w:t>horaInicio</w:t>
-            </w:r>
-            <w:proofErr w:type="spellEnd"/>
-            <w:r>
-              <w:rPr>
-                <w:lang w:val="es-CO"/>
-              </w:rPr>
-              <w:t xml:space="preserve"> = “18000”, numero = “T31”</w:t>
+              <w:t>, activa = “Y”, descrpcion = “test”, diaFin = “1”, diaInicio = “5”, horaFin = “82800”, horaInicio = “18000”, numero = “T31”</w:t>
             </w:r>
           </w:p>
         </w:tc>
@@ -2142,35 +1254,7 @@
               <w:rPr>
                 <w:lang w:val="es-CO"/>
               </w:rPr>
-              <w:t xml:space="preserve">El método genere un </w:t>
-            </w:r>
-            <w:proofErr w:type="spellStart"/>
-            <w:r>
-              <w:rPr>
-                <w:lang w:val="es-CO"/>
-              </w:rPr>
-              <w:t>Exception</w:t>
-            </w:r>
-            <w:proofErr w:type="spellEnd"/>
-            <w:r>
-              <w:rPr>
-                <w:lang w:val="es-CO"/>
-              </w:rPr>
-              <w:t xml:space="preserve"> con mensaje “El día de inicio debe ser menor al día de fin”. Además, no hay llamado al repositorio (</w:t>
-            </w:r>
-            <w:proofErr w:type="spellStart"/>
-            <w:r>
-              <w:rPr>
-                <w:lang w:val="es-CO"/>
-              </w:rPr>
-              <w:t>mock</w:t>
-            </w:r>
-            <w:proofErr w:type="spellEnd"/>
-            <w:r>
-              <w:rPr>
-                <w:lang w:val="es-CO"/>
-              </w:rPr>
-              <w:t>).</w:t>
+              <w:t>El método genere un Exception con mensaje “El día de inicio debe ser menor al día de fin”. Además, no hay llamado al repositorio (mock).</w:t>
             </w:r>
           </w:p>
         </w:tc>
@@ -2188,21 +1272,7 @@
               <w:rPr>
                 <w:lang w:val="es-CO"/>
               </w:rPr>
-              <w:t xml:space="preserve">El método genere un </w:t>
-            </w:r>
-            <w:proofErr w:type="spellStart"/>
-            <w:r>
-              <w:rPr>
-                <w:lang w:val="es-CO"/>
-              </w:rPr>
-              <w:t>Exception</w:t>
-            </w:r>
-            <w:proofErr w:type="spellEnd"/>
-            <w:r>
-              <w:rPr>
-                <w:lang w:val="es-CO"/>
-              </w:rPr>
-              <w:t xml:space="preserve"> con mensaje “El día de inicio debe ser menor al día de fin”. El repositorio no se ve afectado.</w:t>
+              <w:t>El método genere un Exception con mensaje “El día de inicio debe ser menor al día de fin”. El repositorio no se ve afectado.</w:t>
             </w:r>
           </w:p>
         </w:tc>
@@ -2221,19 +1291,11 @@
                 <w:lang w:val="es-CO"/>
               </w:rPr>
             </w:pPr>
-            <w:proofErr w:type="spellStart"/>
-            <w:r>
-              <w:rPr>
-                <w:lang w:val="es-CO"/>
-              </w:rPr>
-              <w:t>addRuta</w:t>
-            </w:r>
-            <w:proofErr w:type="spellEnd"/>
-            <w:r>
-              <w:rPr>
-                <w:lang w:val="es-CO"/>
-              </w:rPr>
-              <w:t xml:space="preserve"> (Tmio1Ruta ruta)</w:t>
+            <w:r>
+              <w:rPr>
+                <w:lang w:val="es-CO"/>
+              </w:rPr>
+              <w:t>addRuta (Tmio1Ruta ruta)</w:t>
             </w:r>
           </w:p>
         </w:tc>
@@ -2263,77 +1325,7 @@
               <w:rPr>
                 <w:lang w:val="es-CO"/>
               </w:rPr>
-              <w:t xml:space="preserve">, activa = “Y”, </w:t>
-            </w:r>
-            <w:proofErr w:type="spellStart"/>
-            <w:r>
-              <w:rPr>
-                <w:lang w:val="es-CO"/>
-              </w:rPr>
-              <w:t>descrpcion</w:t>
-            </w:r>
-            <w:proofErr w:type="spellEnd"/>
-            <w:r>
-              <w:rPr>
-                <w:lang w:val="es-CO"/>
-              </w:rPr>
-              <w:t xml:space="preserve"> = “test”, </w:t>
-            </w:r>
-            <w:proofErr w:type="spellStart"/>
-            <w:r>
-              <w:rPr>
-                <w:lang w:val="es-CO"/>
-              </w:rPr>
-              <w:t>diaFin</w:t>
-            </w:r>
-            <w:proofErr w:type="spellEnd"/>
-            <w:r>
-              <w:rPr>
-                <w:lang w:val="es-CO"/>
-              </w:rPr>
-              <w:t xml:space="preserve"> = “1”, </w:t>
-            </w:r>
-            <w:proofErr w:type="spellStart"/>
-            <w:r>
-              <w:rPr>
-                <w:lang w:val="es-CO"/>
-              </w:rPr>
-              <w:t>diaInicio</w:t>
-            </w:r>
-            <w:proofErr w:type="spellEnd"/>
-            <w:r>
-              <w:rPr>
-                <w:lang w:val="es-CO"/>
-              </w:rPr>
-              <w:t xml:space="preserve"> = “5”, </w:t>
-            </w:r>
-            <w:proofErr w:type="spellStart"/>
-            <w:r>
-              <w:rPr>
-                <w:lang w:val="es-CO"/>
-              </w:rPr>
-              <w:t>horaFin</w:t>
-            </w:r>
-            <w:proofErr w:type="spellEnd"/>
-            <w:r>
-              <w:rPr>
-                <w:lang w:val="es-CO"/>
-              </w:rPr>
-              <w:t xml:space="preserve"> = “18000”, </w:t>
-            </w:r>
-            <w:proofErr w:type="spellStart"/>
-            <w:r>
-              <w:rPr>
-                <w:lang w:val="es-CO"/>
-              </w:rPr>
-              <w:t>horaInicio</w:t>
-            </w:r>
-            <w:proofErr w:type="spellEnd"/>
-            <w:r>
-              <w:rPr>
-                <w:lang w:val="es-CO"/>
-              </w:rPr>
-              <w:t xml:space="preserve"> = “82800”, numero = “T31”</w:t>
+              <w:t>, activa = “Y”, descrpcion = “test”, diaFin = “1”, diaInicio = “5”, horaFin = “18000”, horaInicio = “82800”, numero = “T31”</w:t>
             </w:r>
           </w:p>
         </w:tc>
@@ -2351,35 +1343,7 @@
               <w:rPr>
                 <w:lang w:val="es-CO"/>
               </w:rPr>
-              <w:t xml:space="preserve">El método genere un </w:t>
-            </w:r>
-            <w:proofErr w:type="spellStart"/>
-            <w:r>
-              <w:rPr>
-                <w:lang w:val="es-CO"/>
-              </w:rPr>
-              <w:t>Exception</w:t>
-            </w:r>
-            <w:proofErr w:type="spellEnd"/>
-            <w:r>
-              <w:rPr>
-                <w:lang w:val="es-CO"/>
-              </w:rPr>
-              <w:t xml:space="preserve"> con mensaje “La hora de inicio ser menor la hora de fin”. Además, no hay llamado al repositorio (</w:t>
-            </w:r>
-            <w:proofErr w:type="spellStart"/>
-            <w:r>
-              <w:rPr>
-                <w:lang w:val="es-CO"/>
-              </w:rPr>
-              <w:t>mock</w:t>
-            </w:r>
-            <w:proofErr w:type="spellEnd"/>
-            <w:r>
-              <w:rPr>
-                <w:lang w:val="es-CO"/>
-              </w:rPr>
-              <w:t>).</w:t>
+              <w:t>El método genere un Exception con mensaje “La hora de inicio ser menor la hora de fin”. Además, no hay llamado al repositorio (mock).</w:t>
             </w:r>
           </w:p>
         </w:tc>
@@ -2397,21 +1361,7 @@
               <w:rPr>
                 <w:lang w:val="es-CO"/>
               </w:rPr>
-              <w:t xml:space="preserve">El método genere un </w:t>
-            </w:r>
-            <w:proofErr w:type="spellStart"/>
-            <w:r>
-              <w:rPr>
-                <w:lang w:val="es-CO"/>
-              </w:rPr>
-              <w:t>Exception</w:t>
-            </w:r>
-            <w:proofErr w:type="spellEnd"/>
-            <w:r>
-              <w:rPr>
-                <w:lang w:val="es-CO"/>
-              </w:rPr>
-              <w:t xml:space="preserve"> con mensaje “</w:t>
+              <w:t>El método genere un Exception con mensaje “</w:t>
             </w:r>
             <w:r>
               <w:rPr>
@@ -2442,20 +1392,12 @@
                 <w:lang w:val="es-CO"/>
               </w:rPr>
             </w:pPr>
-            <w:proofErr w:type="spellStart"/>
             <w:r>
               <w:rPr>
                 <w:lang w:val="es-CO"/>
               </w:rPr>
               <w:lastRenderedPageBreak/>
-              <w:t>addRuta</w:t>
-            </w:r>
-            <w:proofErr w:type="spellEnd"/>
-            <w:r>
-              <w:rPr>
-                <w:lang w:val="es-CO"/>
-              </w:rPr>
-              <w:t xml:space="preserve"> (Tmio1Ruta ruta)</w:t>
+              <w:t>addRuta (Tmio1Ruta ruta)</w:t>
             </w:r>
           </w:p>
         </w:tc>
@@ -2469,14 +1411,12 @@
                 <w:lang w:val="es-CO"/>
               </w:rPr>
             </w:pPr>
-            <w:proofErr w:type="spellStart"/>
             <w:r>
               <w:rPr>
                 <w:lang w:val="es-CO"/>
               </w:rPr>
               <w:t>null</w:t>
             </w:r>
-            <w:proofErr w:type="spellEnd"/>
           </w:p>
         </w:tc>
         <w:tc>
@@ -2493,49 +1433,7 @@
               <w:rPr>
                 <w:lang w:val="es-CO"/>
               </w:rPr>
-              <w:t xml:space="preserve">El método lanza </w:t>
-            </w:r>
-            <w:proofErr w:type="spellStart"/>
-            <w:r>
-              <w:rPr>
-                <w:lang w:val="es-CO"/>
-              </w:rPr>
-              <w:t>NullPointerException</w:t>
-            </w:r>
-            <w:proofErr w:type="spellEnd"/>
-            <w:r>
-              <w:rPr>
-                <w:lang w:val="es-CO"/>
-              </w:rPr>
-              <w:t xml:space="preserve"> con mensaje “La ruta no puede ser nula”. No hay llamado a ningún método de </w:t>
-            </w:r>
-            <w:proofErr w:type="spellStart"/>
-            <w:r>
-              <w:rPr>
-                <w:lang w:val="es-CO"/>
-              </w:rPr>
-              <w:t>RutasRepository</w:t>
-            </w:r>
-            <w:proofErr w:type="spellEnd"/>
-            <w:r>
-              <w:rPr>
-                <w:lang w:val="es-CO"/>
-              </w:rPr>
-              <w:t xml:space="preserve"> (</w:t>
-            </w:r>
-            <w:proofErr w:type="spellStart"/>
-            <w:r>
-              <w:rPr>
-                <w:lang w:val="es-CO"/>
-              </w:rPr>
-              <w:t>mock</w:t>
-            </w:r>
-            <w:proofErr w:type="spellEnd"/>
-            <w:r>
-              <w:rPr>
-                <w:lang w:val="es-CO"/>
-              </w:rPr>
-              <w:t>).</w:t>
+              <w:t>El método lanza NullPointerException con mensaje “La ruta no puede ser nula”. No hay llamado a ningún método de RutasRepository (mock).</w:t>
             </w:r>
           </w:p>
         </w:tc>
@@ -2553,21 +1451,7 @@
               <w:rPr>
                 <w:lang w:val="es-CO"/>
               </w:rPr>
-              <w:t xml:space="preserve">El método lanza </w:t>
-            </w:r>
-            <w:proofErr w:type="spellStart"/>
-            <w:r>
-              <w:rPr>
-                <w:lang w:val="es-CO"/>
-              </w:rPr>
-              <w:t>NullPointerException</w:t>
-            </w:r>
-            <w:proofErr w:type="spellEnd"/>
-            <w:r>
-              <w:rPr>
-                <w:lang w:val="es-CO"/>
-              </w:rPr>
-              <w:t xml:space="preserve"> con mensaje “La ruta no puede ser nula” y no se modifica el repositorio.</w:t>
+              <w:t>El método lanza NullPointerException con mensaje “La ruta no puede ser nula” y no se modifica el repositorio.</w:t>
             </w:r>
           </w:p>
         </w:tc>
@@ -2612,24 +1496,8 @@
               <w:rPr>
                 <w:lang w:val="es-CO"/>
               </w:rPr>
-              <w:t xml:space="preserve">Pruebas sobre la implementación de </w:t>
-            </w:r>
-            <w:proofErr w:type="spellStart"/>
-            <w:proofErr w:type="gramStart"/>
-            <w:r>
-              <w:rPr>
-                <w:lang w:val="es-CO"/>
-              </w:rPr>
-              <w:t>co.edu.icesi</w:t>
-            </w:r>
-            <w:proofErr w:type="gramEnd"/>
-            <w:r>
-              <w:rPr>
-                <w:lang w:val="es-CO"/>
-              </w:rPr>
-              <w:t>.miniproyecto.services.ServiciosServicio</w:t>
-            </w:r>
-            <w:proofErr w:type="spellEnd"/>
+              <w:t>Pruebas sobre la implementación de co.edu.icesi.miniproyecto.services.ServiciosServicio</w:t>
+            </w:r>
           </w:p>
         </w:tc>
       </w:tr>
@@ -2647,14 +1515,12 @@
                 <w:lang w:val="es-CO"/>
               </w:rPr>
             </w:pPr>
-            <w:proofErr w:type="gramStart"/>
             <w:r>
               <w:rPr>
                 <w:lang w:val="es-CO"/>
               </w:rPr>
               <w:t>Método a probar</w:t>
             </w:r>
-            <w:proofErr w:type="gramEnd"/>
           </w:p>
         </w:tc>
         <w:tc>
@@ -2667,19 +1533,11 @@
                 <w:lang w:val="es-CO"/>
               </w:rPr>
             </w:pPr>
-            <w:proofErr w:type="spellStart"/>
-            <w:r>
-              <w:rPr>
-                <w:lang w:val="es-CO"/>
-              </w:rPr>
-              <w:t>Paramétro</w:t>
-            </w:r>
-            <w:proofErr w:type="spellEnd"/>
-            <w:r>
-              <w:rPr>
-                <w:lang w:val="es-CO"/>
-              </w:rPr>
-              <w:t>(s)</w:t>
+            <w:r>
+              <w:rPr>
+                <w:lang w:val="es-CO"/>
+              </w:rPr>
+              <w:t>Paramétro(s)</w:t>
             </w:r>
           </w:p>
         </w:tc>
@@ -2734,19 +1592,11 @@
                 <w:lang w:val="es-CO"/>
               </w:rPr>
             </w:pPr>
-            <w:proofErr w:type="spellStart"/>
-            <w:r>
-              <w:rPr>
-                <w:lang w:val="es-CO"/>
-              </w:rPr>
-              <w:t>addServicio</w:t>
-            </w:r>
-            <w:proofErr w:type="spellEnd"/>
-            <w:r>
-              <w:rPr>
-                <w:lang w:val="es-CO"/>
-              </w:rPr>
-              <w:t xml:space="preserve"> (Tmio1Servicio servicio)</w:t>
+            <w:r>
+              <w:rPr>
+                <w:lang w:val="es-CO"/>
+              </w:rPr>
+              <w:t>addServicio (Tmio1Servicio servicio)</w:t>
             </w:r>
           </w:p>
         </w:tc>
@@ -2770,21 +1620,7 @@
               <w:rPr>
                 <w:lang w:val="es-CO"/>
               </w:rPr>
-              <w:t xml:space="preserve">Servicio </w:t>
-            </w:r>
-            <w:proofErr w:type="spellStart"/>
-            <w:r>
-              <w:rPr>
-                <w:lang w:val="es-CO"/>
-              </w:rPr>
-              <w:t>newId</w:t>
-            </w:r>
-            <w:proofErr w:type="spellEnd"/>
-            <w:r>
-              <w:rPr>
-                <w:lang w:val="es-CO"/>
-              </w:rPr>
-              <w:t xml:space="preserve"> = 0,</w:t>
+              <w:t>Servicio newId = 0,</w:t>
             </w:r>
           </w:p>
           <w:p>
@@ -2821,14 +1657,7 @@
               <w:rPr>
                 <w:lang w:val="es-CO"/>
               </w:rPr>
-              <w:t xml:space="preserve">El método llama correctamente el método </w:t>
-            </w:r>
-            <w:proofErr w:type="spellStart"/>
-            <w:r>
-              <w:rPr>
-                <w:lang w:val="es-CO"/>
-              </w:rPr>
-              <w:t>add</w:t>
+              <w:t>El método llama correctamente el método add</w:t>
             </w:r>
             <w:r>
               <w:rPr>
@@ -2836,14 +1665,12 @@
               </w:rPr>
               <w:t>Servicio</w:t>
             </w:r>
-            <w:proofErr w:type="spellEnd"/>
             <w:r>
               <w:rPr>
                 <w:lang w:val="es-CO"/>
               </w:rPr>
               <w:t xml:space="preserve"> de </w:t>
             </w:r>
-            <w:proofErr w:type="spellStart"/>
             <w:r>
               <w:rPr>
                 <w:lang w:val="es-CO"/>
@@ -2854,28 +1681,7 @@
               <w:rPr>
                 <w:lang w:val="es-CO"/>
               </w:rPr>
-              <w:t>sRepository</w:t>
-            </w:r>
-            <w:proofErr w:type="spellEnd"/>
-            <w:r>
-              <w:rPr>
-                <w:lang w:val="es-CO"/>
-              </w:rPr>
-              <w:t xml:space="preserve"> (</w:t>
-            </w:r>
-            <w:proofErr w:type="spellStart"/>
-            <w:r>
-              <w:rPr>
-                <w:lang w:val="es-CO"/>
-              </w:rPr>
-              <w:t>mock</w:t>
-            </w:r>
-            <w:proofErr w:type="spellEnd"/>
-            <w:r>
-              <w:rPr>
-                <w:lang w:val="es-CO"/>
-              </w:rPr>
-              <w:t>) y no genera ninguna excepción</w:t>
+              <w:t>sRepository (mock) y no genera ninguna excepción</w:t>
             </w:r>
           </w:p>
         </w:tc>
@@ -2893,14 +1699,7 @@
               <w:rPr>
                 <w:lang w:val="es-CO"/>
               </w:rPr>
-              <w:t xml:space="preserve">El método se ejecuta correctamente, llama al método </w:t>
-            </w:r>
-            <w:proofErr w:type="spellStart"/>
-            <w:r>
-              <w:rPr>
-                <w:lang w:val="es-CO"/>
-              </w:rPr>
-              <w:t>add</w:t>
+              <w:t>El método se ejecuta correctamente, llama al método add</w:t>
             </w:r>
             <w:r>
               <w:rPr>
@@ -2908,14 +1707,12 @@
               </w:rPr>
               <w:t>Servicio</w:t>
             </w:r>
-            <w:proofErr w:type="spellEnd"/>
             <w:r>
               <w:rPr>
                 <w:lang w:val="es-CO"/>
               </w:rPr>
               <w:t xml:space="preserve"> de </w:t>
             </w:r>
-            <w:proofErr w:type="spellStart"/>
             <w:r>
               <w:rPr>
                 <w:lang w:val="es-CO"/>
@@ -2926,21 +1723,7 @@
               <w:rPr>
                 <w:lang w:val="es-CO"/>
               </w:rPr>
-              <w:t>sRepository</w:t>
-            </w:r>
-            <w:proofErr w:type="spellEnd"/>
-            <w:r>
-              <w:rPr>
-                <w:lang w:val="es-CO"/>
-              </w:rPr>
-              <w:t xml:space="preserve"> y queda registrado dentro del repositorio (Se verifica con el método </w:t>
-            </w:r>
-            <w:proofErr w:type="spellStart"/>
-            <w:r>
-              <w:rPr>
-                <w:lang w:val="es-CO"/>
-              </w:rPr>
-              <w:t>get</w:t>
+              <w:t>sRepository y queda registrado dentro del repositorio (Se verifica con el método get</w:t>
             </w:r>
             <w:r>
               <w:rPr>
@@ -2948,7 +1731,6 @@
               </w:rPr>
               <w:t>Servicio</w:t>
             </w:r>
-            <w:proofErr w:type="spellEnd"/>
             <w:r>
               <w:rPr>
                 <w:lang w:val="es-CO"/>
@@ -2972,19 +1754,11 @@
                 <w:lang w:val="es-CO"/>
               </w:rPr>
             </w:pPr>
-            <w:proofErr w:type="spellStart"/>
-            <w:r>
-              <w:rPr>
-                <w:lang w:val="es-CO"/>
-              </w:rPr>
-              <w:t>addServicio</w:t>
-            </w:r>
-            <w:proofErr w:type="spellEnd"/>
-            <w:r>
-              <w:rPr>
-                <w:lang w:val="es-CO"/>
-              </w:rPr>
-              <w:t xml:space="preserve"> (Tmio1Servicio servicio)</w:t>
+            <w:r>
+              <w:rPr>
+                <w:lang w:val="es-CO"/>
+              </w:rPr>
+              <w:t>addServicio (Tmio1Servicio servicio)</w:t>
             </w:r>
           </w:p>
         </w:tc>
@@ -3002,21 +1776,7 @@
               <w:rPr>
                 <w:lang w:val="es-CO"/>
               </w:rPr>
-              <w:t xml:space="preserve">Instancia de Tmio1Servicio </w:t>
-            </w:r>
-            <w:proofErr w:type="spellStart"/>
-            <w:r>
-              <w:rPr>
-                <w:lang w:val="es-CO"/>
-              </w:rPr>
-              <w:t>newId</w:t>
-            </w:r>
-            <w:proofErr w:type="spellEnd"/>
-            <w:r>
-              <w:rPr>
-                <w:lang w:val="es-CO"/>
-              </w:rPr>
-              <w:t xml:space="preserve"> = </w:t>
+              <w:t xml:space="preserve">Instancia de Tmio1Servicio newId = </w:t>
             </w:r>
             <w:r>
               <w:rPr>
@@ -3043,14 +1803,12 @@
               </w:rPr>
               <w:t>tmio1Bus =</w:t>
             </w:r>
-            <w:proofErr w:type="spellStart"/>
             <w:r>
               <w:rPr>
                 <w:lang w:val="es-CO"/>
               </w:rPr>
               <w:t>null</w:t>
             </w:r>
-            <w:proofErr w:type="spellEnd"/>
             <w:r>
               <w:rPr>
                 <w:lang w:val="es-CO"/>
@@ -3079,49 +1837,7 @@
               <w:rPr>
                 <w:lang w:val="es-CO"/>
               </w:rPr>
-              <w:t xml:space="preserve">El método genere un </w:t>
-            </w:r>
-            <w:proofErr w:type="spellStart"/>
-            <w:r>
-              <w:rPr>
-                <w:lang w:val="es-CO"/>
-              </w:rPr>
-              <w:t>Exception</w:t>
-            </w:r>
-            <w:proofErr w:type="spellEnd"/>
-            <w:r>
-              <w:rPr>
-                <w:lang w:val="es-CO"/>
-              </w:rPr>
-              <w:t xml:space="preserve"> con mensaje “</w:t>
-            </w:r>
-            <w:bookmarkStart w:id="0" w:name="_GoBack"/>
-            <w:r>
-              <w:rPr>
-                <w:lang w:val="es-CO"/>
-              </w:rPr>
-              <w:t>El bus debe de estar registrado</w:t>
-            </w:r>
-            <w:bookmarkEnd w:id="0"/>
-            <w:r>
-              <w:rPr>
-                <w:lang w:val="es-CO"/>
-              </w:rPr>
-              <w:t>”. Además, no hay llamado al repositorio (</w:t>
-            </w:r>
-            <w:proofErr w:type="spellStart"/>
-            <w:r>
-              <w:rPr>
-                <w:lang w:val="es-CO"/>
-              </w:rPr>
-              <w:t>mock</w:t>
-            </w:r>
-            <w:proofErr w:type="spellEnd"/>
-            <w:r>
-              <w:rPr>
-                <w:lang w:val="es-CO"/>
-              </w:rPr>
-              <w:t>).</w:t>
+              <w:t>El método genere un Exception con mensaje “El bus debe de estar registrado”. Además, no hay llamado al repositorio (mock).</w:t>
             </w:r>
           </w:p>
         </w:tc>
@@ -3139,21 +1855,7 @@
               <w:rPr>
                 <w:lang w:val="es-CO"/>
               </w:rPr>
-              <w:t xml:space="preserve">El método genere un </w:t>
-            </w:r>
-            <w:proofErr w:type="spellStart"/>
-            <w:r>
-              <w:rPr>
-                <w:lang w:val="es-CO"/>
-              </w:rPr>
-              <w:t>Exception</w:t>
-            </w:r>
-            <w:proofErr w:type="spellEnd"/>
-            <w:r>
-              <w:rPr>
-                <w:lang w:val="es-CO"/>
-              </w:rPr>
-              <w:t xml:space="preserve"> con mensaje “</w:t>
+              <w:t>El método genere un Exception con mensaje “</w:t>
             </w:r>
             <w:r>
               <w:rPr>
@@ -3184,19 +1886,11 @@
                 <w:lang w:val="es-CO"/>
               </w:rPr>
             </w:pPr>
-            <w:proofErr w:type="spellStart"/>
-            <w:r>
-              <w:rPr>
-                <w:lang w:val="es-CO"/>
-              </w:rPr>
-              <w:t>addServicio</w:t>
-            </w:r>
-            <w:proofErr w:type="spellEnd"/>
-            <w:r>
-              <w:rPr>
-                <w:lang w:val="es-CO"/>
-              </w:rPr>
-              <w:t xml:space="preserve"> (Tmio1Servicio servicio)</w:t>
+            <w:r>
+              <w:rPr>
+                <w:lang w:val="es-CO"/>
+              </w:rPr>
+              <w:t>addServicio (Tmio1Servicio servicio)</w:t>
             </w:r>
           </w:p>
         </w:tc>
@@ -3214,21 +1908,7 @@
               <w:rPr>
                 <w:lang w:val="es-CO"/>
               </w:rPr>
-              <w:t xml:space="preserve">Instancia de Tmio1Servicio </w:t>
-            </w:r>
-            <w:proofErr w:type="spellStart"/>
-            <w:r>
-              <w:rPr>
-                <w:lang w:val="es-CO"/>
-              </w:rPr>
-              <w:t>newId</w:t>
-            </w:r>
-            <w:proofErr w:type="spellEnd"/>
-            <w:r>
-              <w:rPr>
-                <w:lang w:val="es-CO"/>
-              </w:rPr>
-              <w:t xml:space="preserve"> = </w:t>
+              <w:t xml:space="preserve">Instancia de Tmio1Servicio newId = </w:t>
             </w:r>
             <w:r>
               <w:rPr>
@@ -3267,14 +1947,12 @@
               </w:rPr>
               <w:t xml:space="preserve">, tmio1Conductore = </w:t>
             </w:r>
-            <w:proofErr w:type="spellStart"/>
-            <w:r>
-              <w:rPr>
-                <w:lang w:val="es-CO"/>
-              </w:rPr>
-              <w:t>null</w:t>
-            </w:r>
-            <w:proofErr w:type="spellEnd"/>
+            <w:r>
+              <w:rPr>
+                <w:lang w:val="es-CO"/>
+              </w:rPr>
+              <w:t>conductore2</w:t>
+            </w:r>
             <w:r>
               <w:rPr>
                 <w:lang w:val="es-CO"/>
@@ -3303,21 +1981,7 @@
               <w:rPr>
                 <w:lang w:val="es-CO"/>
               </w:rPr>
-              <w:t xml:space="preserve">El método genere un </w:t>
-            </w:r>
-            <w:proofErr w:type="spellStart"/>
-            <w:r>
-              <w:rPr>
-                <w:lang w:val="es-CO"/>
-              </w:rPr>
-              <w:t>Exception</w:t>
-            </w:r>
-            <w:proofErr w:type="spellEnd"/>
-            <w:r>
-              <w:rPr>
-                <w:lang w:val="es-CO"/>
-              </w:rPr>
-              <w:t xml:space="preserve"> con mensaje “</w:t>
+              <w:t>El método genere un Exception con mensaje “</w:t>
             </w:r>
             <w:r>
               <w:rPr>
@@ -3329,21 +1993,7 @@
               <w:rPr>
                 <w:lang w:val="es-CO"/>
               </w:rPr>
-              <w:t>”. Además, no hay llamado al repositorio (</w:t>
-            </w:r>
-            <w:proofErr w:type="spellStart"/>
-            <w:r>
-              <w:rPr>
-                <w:lang w:val="es-CO"/>
-              </w:rPr>
-              <w:t>mock</w:t>
-            </w:r>
-            <w:proofErr w:type="spellEnd"/>
-            <w:r>
-              <w:rPr>
-                <w:lang w:val="es-CO"/>
-              </w:rPr>
-              <w:t>).</w:t>
+              <w:t>”. Además, no hay llamado al repositorio (mock).</w:t>
             </w:r>
           </w:p>
         </w:tc>
@@ -3361,21 +2011,7 @@
               <w:rPr>
                 <w:lang w:val="es-CO"/>
               </w:rPr>
-              <w:t xml:space="preserve">El método genere un </w:t>
-            </w:r>
-            <w:proofErr w:type="spellStart"/>
-            <w:r>
-              <w:rPr>
-                <w:lang w:val="es-CO"/>
-              </w:rPr>
-              <w:t>Exception</w:t>
-            </w:r>
-            <w:proofErr w:type="spellEnd"/>
-            <w:r>
-              <w:rPr>
-                <w:lang w:val="es-CO"/>
-              </w:rPr>
-              <w:t xml:space="preserve"> con mensaje “</w:t>
+              <w:t>El método genere un Exception con mensaje “</w:t>
             </w:r>
             <w:r>
               <w:rPr>
@@ -3406,19 +2042,11 @@
                 <w:lang w:val="es-CO"/>
               </w:rPr>
             </w:pPr>
-            <w:proofErr w:type="spellStart"/>
-            <w:r>
-              <w:rPr>
-                <w:lang w:val="es-CO"/>
-              </w:rPr>
-              <w:t>addServicio</w:t>
-            </w:r>
-            <w:proofErr w:type="spellEnd"/>
-            <w:r>
-              <w:rPr>
-                <w:lang w:val="es-CO"/>
-              </w:rPr>
-              <w:t xml:space="preserve"> (Tmio1Servicio servicio)</w:t>
+            <w:r>
+              <w:rPr>
+                <w:lang w:val="es-CO"/>
+              </w:rPr>
+              <w:t>addServicio (Tmio1Servicio servicio)</w:t>
             </w:r>
           </w:p>
         </w:tc>
@@ -3436,21 +2064,7 @@
               <w:rPr>
                 <w:lang w:val="es-CO"/>
               </w:rPr>
-              <w:t xml:space="preserve">Instancia de Tmio1Servicio </w:t>
-            </w:r>
-            <w:proofErr w:type="spellStart"/>
-            <w:r>
-              <w:rPr>
-                <w:lang w:val="es-CO"/>
-              </w:rPr>
-              <w:t>newId</w:t>
-            </w:r>
-            <w:proofErr w:type="spellEnd"/>
-            <w:r>
-              <w:rPr>
-                <w:lang w:val="es-CO"/>
-              </w:rPr>
-              <w:t xml:space="preserve"> = </w:t>
+              <w:t xml:space="preserve">Instancia de Tmio1Servicio newId = </w:t>
             </w:r>
             <w:r>
               <w:rPr>
@@ -3501,14 +2115,12 @@
               </w:rPr>
               <w:t xml:space="preserve">, tmio1Ruta = </w:t>
             </w:r>
-            <w:proofErr w:type="spellStart"/>
-            <w:r>
-              <w:rPr>
-                <w:lang w:val="es-CO"/>
-              </w:rPr>
-              <w:t>null</w:t>
-            </w:r>
-            <w:proofErr w:type="spellEnd"/>
+            <w:r>
+              <w:rPr>
+                <w:lang w:val="es-CO"/>
+              </w:rPr>
+              <w:t>ruta2</w:t>
+            </w:r>
             <w:r>
               <w:rPr>
                 <w:lang w:val="es-CO"/>
@@ -3537,21 +2149,7 @@
               <w:rPr>
                 <w:lang w:val="es-CO"/>
               </w:rPr>
-              <w:t xml:space="preserve">El método genere un </w:t>
-            </w:r>
-            <w:proofErr w:type="spellStart"/>
-            <w:r>
-              <w:rPr>
-                <w:lang w:val="es-CO"/>
-              </w:rPr>
-              <w:t>Exception</w:t>
-            </w:r>
-            <w:proofErr w:type="spellEnd"/>
-            <w:r>
-              <w:rPr>
-                <w:lang w:val="es-CO"/>
-              </w:rPr>
-              <w:t xml:space="preserve"> con mensaje </w:t>
+              <w:t xml:space="preserve">El método genere un Exception con mensaje </w:t>
             </w:r>
             <w:r>
               <w:rPr>
@@ -3575,21 +2173,7 @@
               <w:rPr>
                 <w:lang w:val="es-CO"/>
               </w:rPr>
-              <w:t>Además, no hay llamado al repositorio (</w:t>
-            </w:r>
-            <w:proofErr w:type="spellStart"/>
-            <w:r>
-              <w:rPr>
-                <w:lang w:val="es-CO"/>
-              </w:rPr>
-              <w:t>mock</w:t>
-            </w:r>
-            <w:proofErr w:type="spellEnd"/>
-            <w:r>
-              <w:rPr>
-                <w:lang w:val="es-CO"/>
-              </w:rPr>
-              <w:t>)</w:t>
+              <w:t>Además, no hay llamado al repositorio (mock)</w:t>
             </w:r>
             <w:r>
               <w:rPr>
@@ -3613,43 +2197,13 @@
               <w:rPr>
                 <w:lang w:val="es-CO"/>
               </w:rPr>
-              <w:t xml:space="preserve">El método genere un </w:t>
-            </w:r>
-            <w:proofErr w:type="spellStart"/>
-            <w:r>
-              <w:rPr>
-                <w:lang w:val="es-CO"/>
-              </w:rPr>
-              <w:t>Exception</w:t>
-            </w:r>
-            <w:proofErr w:type="spellEnd"/>
-            <w:r>
-              <w:rPr>
-                <w:lang w:val="es-CO"/>
-              </w:rPr>
-              <w:t xml:space="preserve"> con mensaje “La ruta debe de estar </w:t>
-            </w:r>
-            <w:proofErr w:type="spellStart"/>
-            <w:proofErr w:type="gramStart"/>
-            <w:r>
-              <w:rPr>
-                <w:lang w:val="es-CO"/>
-              </w:rPr>
-              <w:t>registrada”</w:t>
-            </w:r>
-            <w:r>
-              <w:rPr>
-                <w:lang w:val="es-CO"/>
-              </w:rPr>
-              <w:t>y</w:t>
-            </w:r>
-            <w:proofErr w:type="spellEnd"/>
-            <w:proofErr w:type="gramEnd"/>
-            <w:r>
-              <w:rPr>
-                <w:lang w:val="es-CO"/>
-              </w:rPr>
-              <w:t xml:space="preserve"> no se modifica el repositorio.</w:t>
+              <w:t>El método genere un Exception con mensaje “La ruta debe de estar registrada”</w:t>
+            </w:r>
+            <w:r>
+              <w:rPr>
+                <w:lang w:val="es-CO"/>
+              </w:rPr>
+              <w:t>y no se modifica el repositorio.</w:t>
             </w:r>
           </w:p>
         </w:tc>
@@ -3668,19 +2222,11 @@
                 <w:lang w:val="es-CO"/>
               </w:rPr>
             </w:pPr>
-            <w:proofErr w:type="spellStart"/>
-            <w:r>
-              <w:rPr>
-                <w:lang w:val="es-CO"/>
-              </w:rPr>
-              <w:t>addServicio</w:t>
-            </w:r>
-            <w:proofErr w:type="spellEnd"/>
-            <w:r>
-              <w:rPr>
-                <w:lang w:val="es-CO"/>
-              </w:rPr>
-              <w:t xml:space="preserve"> (Tmio1Servicio servicio)</w:t>
+            <w:r>
+              <w:rPr>
+                <w:lang w:val="es-CO"/>
+              </w:rPr>
+              <w:t>addServicio (Tmio1Servicio servicio)</w:t>
             </w:r>
           </w:p>
         </w:tc>
@@ -3694,14 +2240,12 @@
                 <w:lang w:val="es-CO"/>
               </w:rPr>
             </w:pPr>
-            <w:proofErr w:type="spellStart"/>
             <w:r>
               <w:rPr>
                 <w:lang w:val="es-CO"/>
               </w:rPr>
               <w:t>null</w:t>
             </w:r>
-            <w:proofErr w:type="spellEnd"/>
           </w:p>
         </w:tc>
         <w:tc>
@@ -3718,35 +2262,7 @@
               <w:rPr>
                 <w:lang w:val="es-CO"/>
               </w:rPr>
-              <w:t xml:space="preserve">El método lanza </w:t>
-            </w:r>
-            <w:proofErr w:type="spellStart"/>
-            <w:r>
-              <w:rPr>
-                <w:lang w:val="es-CO"/>
-              </w:rPr>
-              <w:t>NullPointerException</w:t>
-            </w:r>
-            <w:proofErr w:type="spellEnd"/>
-            <w:r>
-              <w:rPr>
-                <w:lang w:val="es-CO"/>
-              </w:rPr>
-              <w:t xml:space="preserve"> con mensaje “El servicio no puede ser nulo”. Además, no hay llamado al repositorio (</w:t>
-            </w:r>
-            <w:proofErr w:type="spellStart"/>
-            <w:r>
-              <w:rPr>
-                <w:lang w:val="es-CO"/>
-              </w:rPr>
-              <w:t>mock</w:t>
-            </w:r>
-            <w:proofErr w:type="spellEnd"/>
-            <w:r>
-              <w:rPr>
-                <w:lang w:val="es-CO"/>
-              </w:rPr>
-              <w:t>).</w:t>
+              <w:t>El método lanza NullPointerException con mensaje “El servicio no puede ser nulo”. Además, no hay llamado al repositorio (mock).</w:t>
             </w:r>
           </w:p>
         </w:tc>
@@ -3764,27 +2280,430 @@
               <w:rPr>
                 <w:lang w:val="es-CO"/>
               </w:rPr>
-              <w:t xml:space="preserve">El método lanza </w:t>
-            </w:r>
-            <w:proofErr w:type="spellStart"/>
-            <w:r>
-              <w:rPr>
-                <w:lang w:val="es-CO"/>
-              </w:rPr>
-              <w:t>NullPointerException</w:t>
-            </w:r>
-            <w:proofErr w:type="spellEnd"/>
-            <w:r>
-              <w:rPr>
-                <w:lang w:val="es-CO"/>
-              </w:rPr>
-              <w:t xml:space="preserve"> con mensaje “El servicio no puede ser nulo”</w:t>
-            </w:r>
-            <w:r>
-              <w:rPr>
-                <w:lang w:val="es-CO"/>
-              </w:rPr>
-              <w:t xml:space="preserve"> y no se modifica el repositorio.</w:t>
+              <w:t>El método lanza NullPointerException con mensaje “El servicio no puede ser nulo” y no se modifica el repositorio.</w:t>
+            </w:r>
+          </w:p>
+        </w:tc>
+      </w:tr>
+    </w:tbl>
+    <w:p>
+      <w:pPr>
+        <w:rPr>
+          <w:lang w:val="es-CO"/>
+        </w:rPr>
+      </w:pPr>
+    </w:p>
+    <w:p>
+      <w:pPr>
+        <w:jc w:val="center"/>
+        <w:rPr>
+          <w:b/>
+          <w:bCs/>
+          <w:lang w:val="es-CO"/>
+        </w:rPr>
+      </w:pPr>
+      <w:r>
+        <w:rPr>
+          <w:b/>
+          <w:bCs/>
+          <w:lang w:val="es-CO"/>
+        </w:rPr>
+        <w:lastRenderedPageBreak/>
+        <w:t xml:space="preserve">Anexo de instancias para </w:t>
+      </w:r>
+      <w:r>
+        <w:rPr>
+          <w:b/>
+          <w:bCs/>
+          <w:lang w:val="es-CO"/>
+        </w:rPr>
+        <w:t>pruebas</w:t>
+      </w:r>
+      <w:r>
+        <w:rPr>
+          <w:b/>
+          <w:bCs/>
+          <w:lang w:val="es-CO"/>
+        </w:rPr>
+        <w:t xml:space="preserve"> de servicios</w:t>
+      </w:r>
+    </w:p>
+    <w:tbl>
+      <w:tblPr>
+        <w:tblStyle w:val="Tablaconcuadrcula"/>
+        <w:tblW w:w="0" w:type="auto"/>
+        <w:tblLook w:val="04A0" w:firstRow="1" w:lastRow="0" w:firstColumn="1" w:lastColumn="0" w:noHBand="0" w:noVBand="1"/>
+      </w:tblPr>
+      <w:tblGrid>
+        <w:gridCol w:w="1885"/>
+        <w:gridCol w:w="1980"/>
+        <w:gridCol w:w="4963"/>
+      </w:tblGrid>
+      <w:tr>
+        <w:tc>
+          <w:tcPr>
+            <w:tcW w:w="1885" w:type="dxa"/>
+          </w:tcPr>
+          <w:p>
+            <w:pPr>
+              <w:jc w:val="center"/>
+              <w:rPr>
+                <w:b/>
+                <w:bCs/>
+                <w:lang w:val="es-CO"/>
+              </w:rPr>
+            </w:pPr>
+            <w:r>
+              <w:rPr>
+                <w:b/>
+                <w:bCs/>
+                <w:lang w:val="es-CO"/>
+              </w:rPr>
+              <w:t>Clase</w:t>
+            </w:r>
+          </w:p>
+        </w:tc>
+        <w:tc>
+          <w:tcPr>
+            <w:tcW w:w="1980" w:type="dxa"/>
+          </w:tcPr>
+          <w:p>
+            <w:pPr>
+              <w:jc w:val="center"/>
+              <w:rPr>
+                <w:b/>
+                <w:bCs/>
+                <w:lang w:val="es-CO"/>
+              </w:rPr>
+            </w:pPr>
+            <w:r>
+              <w:rPr>
+                <w:b/>
+                <w:bCs/>
+                <w:lang w:val="es-CO"/>
+              </w:rPr>
+              <w:t>Nombre instancia</w:t>
+            </w:r>
+          </w:p>
+        </w:tc>
+        <w:tc>
+          <w:tcPr>
+            <w:tcW w:w="4963" w:type="dxa"/>
+          </w:tcPr>
+          <w:p>
+            <w:pPr>
+              <w:jc w:val="center"/>
+              <w:rPr>
+                <w:b/>
+                <w:bCs/>
+                <w:lang w:val="es-CO"/>
+              </w:rPr>
+            </w:pPr>
+            <w:r>
+              <w:rPr>
+                <w:b/>
+                <w:bCs/>
+                <w:lang w:val="es-CO"/>
+              </w:rPr>
+              <w:t>Descripción de</w:t>
+            </w:r>
+            <w:r>
+              <w:rPr>
+                <w:b/>
+                <w:bCs/>
+                <w:lang w:val="es-CO"/>
+              </w:rPr>
+              <w:t xml:space="preserve"> instancia</w:t>
+            </w:r>
+          </w:p>
+        </w:tc>
+      </w:tr>
+      <w:tr>
+        <w:tc>
+          <w:tcPr>
+            <w:tcW w:w="1885" w:type="dxa"/>
+          </w:tcPr>
+          <w:p>
+            <w:pPr>
+              <w:rPr>
+                <w:lang w:val="es-CO"/>
+              </w:rPr>
+            </w:pPr>
+            <w:r>
+              <w:rPr>
+                <w:lang w:val="es-CO"/>
+              </w:rPr>
+              <w:t>Tmio1Bus</w:t>
+            </w:r>
+          </w:p>
+        </w:tc>
+        <w:tc>
+          <w:tcPr>
+            <w:tcW w:w="1980" w:type="dxa"/>
+          </w:tcPr>
+          <w:p>
+            <w:pPr>
+              <w:rPr>
+                <w:lang w:val="es-CO"/>
+              </w:rPr>
+            </w:pPr>
+            <w:r>
+              <w:rPr>
+                <w:lang w:val="es-CO"/>
+              </w:rPr>
+              <w:t>bus1</w:t>
+            </w:r>
+          </w:p>
+        </w:tc>
+        <w:tc>
+          <w:tcPr>
+            <w:tcW w:w="4963" w:type="dxa"/>
+          </w:tcPr>
+          <w:p>
+            <w:pPr>
+              <w:rPr>
+                <w:lang w:val="es-CO"/>
+              </w:rPr>
+            </w:pPr>
+            <w:r>
+              <w:rPr>
+                <w:lang w:val="es-CO"/>
+              </w:rPr>
+              <w:t>id=0, marca = “Volkswagen”, modelo = 10, placa = “ABC” y tipo = “T”</w:t>
+            </w:r>
+            <w:r>
+              <w:rPr>
+                <w:lang w:val="es-CO"/>
+              </w:rPr>
+              <w:t>. Es un bus que está guardado dentro del repositorio de buses.</w:t>
+            </w:r>
+          </w:p>
+        </w:tc>
+      </w:tr>
+      <w:tr>
+        <w:tc>
+          <w:tcPr>
+            <w:tcW w:w="1885" w:type="dxa"/>
+          </w:tcPr>
+          <w:p>
+            <w:pPr>
+              <w:rPr>
+                <w:lang w:val="es-CO"/>
+              </w:rPr>
+            </w:pPr>
+            <w:r>
+              <w:rPr>
+                <w:lang w:val="es-CO"/>
+              </w:rPr>
+              <w:t>Tmio1Bus</w:t>
+            </w:r>
+          </w:p>
+        </w:tc>
+        <w:tc>
+          <w:tcPr>
+            <w:tcW w:w="1980" w:type="dxa"/>
+          </w:tcPr>
+          <w:p>
+            <w:pPr>
+              <w:rPr>
+                <w:lang w:val="es-CO"/>
+              </w:rPr>
+            </w:pPr>
+            <w:r>
+              <w:rPr>
+                <w:lang w:val="es-CO"/>
+              </w:rPr>
+              <w:t>bus2</w:t>
+            </w:r>
+          </w:p>
+        </w:tc>
+        <w:tc>
+          <w:tcPr>
+            <w:tcW w:w="4963" w:type="dxa"/>
+          </w:tcPr>
+          <w:p>
+            <w:pPr>
+              <w:rPr>
+                <w:lang w:val="es-CO"/>
+              </w:rPr>
+            </w:pPr>
+            <w:r>
+              <w:rPr>
+                <w:lang w:val="es-CO"/>
+              </w:rPr>
+              <w:t>id=1, marca = “Volkswagen”, modelo = 10, placa = “DEF” y tipo = “P”</w:t>
+            </w:r>
+            <w:r>
+              <w:rPr>
+                <w:lang w:val="es-CO"/>
+              </w:rPr>
+              <w:t xml:space="preserve">. Es un bus que </w:t>
+            </w:r>
+            <w:r>
+              <w:rPr>
+                <w:b/>
+                <w:bCs/>
+                <w:lang w:val="es-CO"/>
+              </w:rPr>
+              <w:t>no</w:t>
+            </w:r>
+            <w:r>
+              <w:rPr>
+                <w:b/>
+                <w:bCs/>
+                <w:lang w:val="es-CO"/>
+              </w:rPr>
+              <w:t xml:space="preserve"> </w:t>
+            </w:r>
+            <w:r>
+              <w:rPr>
+                <w:lang w:val="es-CO"/>
+              </w:rPr>
+              <w:t>está guardado dentro del repositorio de buses</w:t>
+            </w:r>
+          </w:p>
+        </w:tc>
+      </w:tr>
+      <w:tr>
+        <w:tc>
+          <w:tcPr>
+            <w:tcW w:w="1885" w:type="dxa"/>
+          </w:tcPr>
+          <w:p>
+            <w:pPr>
+              <w:rPr>
+                <w:lang w:val="es-CO"/>
+              </w:rPr>
+            </w:pPr>
+            <w:r>
+              <w:rPr>
+                <w:lang w:val="es-CO"/>
+              </w:rPr>
+              <w:t>Tmio1Conductore</w:t>
+            </w:r>
+          </w:p>
+        </w:tc>
+        <w:tc>
+          <w:tcPr>
+            <w:tcW w:w="1980" w:type="dxa"/>
+          </w:tcPr>
+          <w:p>
+            <w:pPr>
+              <w:rPr>
+                <w:lang w:val="es-CO"/>
+              </w:rPr>
+            </w:pPr>
+            <w:r>
+              <w:rPr>
+                <w:lang w:val="es-CO"/>
+              </w:rPr>
+              <w:t>conductor1</w:t>
+            </w:r>
+          </w:p>
+        </w:tc>
+        <w:tc>
+          <w:tcPr>
+            <w:tcW w:w="4963" w:type="dxa"/>
+          </w:tcPr>
+          <w:p>
+            <w:pPr>
+              <w:rPr>
+                <w:lang w:val="es-CO"/>
+              </w:rPr>
+            </w:pPr>
+            <w:r>
+              <w:rPr>
+                <w:lang w:val="es-CO"/>
+              </w:rPr>
+              <w:t>cedula=”1”, apellidos = “a”, fechaContratacion = 9/22/2019, fechaNacimiento = 9/22/1980, nombre = “Arroyo”</w:t>
+            </w:r>
+            <w:r>
+              <w:rPr>
+                <w:lang w:val="es-CO"/>
+              </w:rPr>
+              <w:t>. Es un conductor que está guardado dentro del repositorio de conductores</w:t>
+            </w:r>
+          </w:p>
+        </w:tc>
+      </w:tr>
+      <w:tr>
+        <w:tc>
+          <w:tcPr>
+            <w:tcW w:w="1885" w:type="dxa"/>
+          </w:tcPr>
+          <w:p>
+            <w:pPr>
+              <w:rPr>
+                <w:lang w:val="es-CO"/>
+              </w:rPr>
+            </w:pPr>
+            <w:r>
+              <w:rPr>
+                <w:lang w:val="es-CO"/>
+              </w:rPr>
+              <w:t>Tmio1Conductore</w:t>
+            </w:r>
+          </w:p>
+        </w:tc>
+        <w:tc>
+          <w:tcPr>
+            <w:tcW w:w="1980" w:type="dxa"/>
+          </w:tcPr>
+          <w:p>
+            <w:pPr>
+              <w:rPr>
+                <w:lang w:val="es-CO"/>
+              </w:rPr>
+            </w:pPr>
+            <w:r>
+              <w:rPr>
+                <w:lang w:val="es-CO"/>
+              </w:rPr>
+              <w:t>c</w:t>
+            </w:r>
+            <w:r>
+              <w:rPr>
+                <w:lang w:val="es-CO"/>
+              </w:rPr>
+              <w:t>onductor</w:t>
+            </w:r>
+            <w:r>
+              <w:rPr>
+                <w:lang w:val="es-CO"/>
+              </w:rPr>
+              <w:t>2</w:t>
+            </w:r>
+          </w:p>
+        </w:tc>
+        <w:tc>
+          <w:tcPr>
+            <w:tcW w:w="4963" w:type="dxa"/>
+          </w:tcPr>
+          <w:p>
+            <w:pPr>
+              <w:rPr>
+                <w:lang w:val="es-CO"/>
+              </w:rPr>
+            </w:pPr>
+            <w:r>
+              <w:rPr>
+                <w:lang w:val="es-CO"/>
+              </w:rPr>
+              <w:t>cedula=”</w:t>
+            </w:r>
+            <w:r>
+              <w:rPr>
+                <w:lang w:val="es-CO"/>
+              </w:rPr>
+              <w:t>2</w:t>
+            </w:r>
+            <w:bookmarkStart w:id="0" w:name="_GoBack"/>
+            <w:bookmarkEnd w:id="0"/>
+            <w:r>
+              <w:rPr>
+                <w:lang w:val="es-CO"/>
+              </w:rPr>
+              <w:t>”, apellidos = “a”, fechaContratacion = 9/22/2019, fechaNacimiento = 9/22/1980, nombre = “Arroyo”. Es un conductor que está guardado dentro del repositorio de conductores</w:t>
             </w:r>
           </w:p>
         </w:tc>

</xml_diff>